<commit_message>
Override  & Dao & ... others
</commit_message>
<xml_diff>
--- a/src/main/java/com/freeCodeCamp/SpringBoot.docx
+++ b/src/main/java/com/freeCodeCamp/SpringBoot.docx
@@ -342,29 +342,20 @@
     <w:p>
       <w:pPr>
         <w:pStyle w:val="ListParagraph"/>
-        <w:numPr>
-          <w:ilvl w:val="0"/>
-          <w:numId w:val="4"/>
-        </w:numPr>
-      </w:pPr>
-      <w:proofErr w:type="spellStart"/>
-      <w:proofErr w:type="gramStart"/>
-      <w:r>
-        <w:t>com.freeCodeCamp.demo.</w:t>
-      </w:r>
-      <w:r>
-        <w:rPr>
+        <w:rPr>
+          <w:rFonts w:asciiTheme="minorBidi" w:hAnsiTheme="minorBidi"/>
+          <w:b/>
+          <w:bCs/>
           <w:color w:val="FF0000"/>
         </w:rPr>
-        <w:t>api</w:t>
-      </w:r>
-      <w:proofErr w:type="spellEnd"/>
-      <w:r>
-        <w:t xml:space="preserve"> :</w:t>
-      </w:r>
-      <w:proofErr w:type="gramEnd"/>
-      <w:r>
-        <w:t xml:space="preserve"> where the API will leave</w:t>
+      </w:pPr>
+      <w:r>
+        <w:rPr>
+          <w:b/>
+          <w:bCs/>
+          <w:color w:val="FF0000"/>
+        </w:rPr>
+        <w:t>(we are starting from Data access layer to all the way up)</w:t>
       </w:r>
     </w:p>
     <w:p>
@@ -378,19 +369,25 @@
       <w:proofErr w:type="spellStart"/>
       <w:proofErr w:type="gramStart"/>
       <w:r>
-        <w:t>com.freeCodeCamp.demo</w:t>
+        <w:t>com.freeCodeCamp.demo.</w:t>
+      </w:r>
+      <w:r>
+        <w:rPr>
+          <w:color w:val="FF0000"/>
+        </w:rPr>
+        <w:t>api</w:t>
+      </w:r>
+      <w:proofErr w:type="spellEnd"/>
+      <w:r>
+        <w:t xml:space="preserve"> :</w:t>
       </w:r>
       <w:proofErr w:type="gramEnd"/>
       <w:r>
-        <w:t>.</w:t>
-      </w:r>
-      <w:r>
-        <w:rPr>
-          <w:color w:val="FF0000"/>
-        </w:rPr>
-        <w:t>model</w:t>
-      </w:r>
-      <w:proofErr w:type="spellEnd"/>
+        <w:t xml:space="preserve"> where the API will l</w:t>
+      </w:r>
+      <w:r>
+        <w:t>ive.</w:t>
+      </w:r>
     </w:p>
     <w:p>
       <w:pPr>
@@ -413,7 +410,7 @@
         <w:rPr>
           <w:color w:val="FF0000"/>
         </w:rPr>
-        <w:t>service</w:t>
+        <w:t>model</w:t>
       </w:r>
       <w:proofErr w:type="spellEnd"/>
     </w:p>
@@ -426,6 +423,31 @@
         </w:numPr>
       </w:pPr>
       <w:proofErr w:type="spellStart"/>
+      <w:proofErr w:type="gramStart"/>
+      <w:r>
+        <w:t>com.freeCodeCamp.demo</w:t>
+      </w:r>
+      <w:proofErr w:type="gramEnd"/>
+      <w:r>
+        <w:t>.</w:t>
+      </w:r>
+      <w:r>
+        <w:rPr>
+          <w:color w:val="FF0000"/>
+        </w:rPr>
+        <w:t>service</w:t>
+      </w:r>
+      <w:proofErr w:type="spellEnd"/>
+    </w:p>
+    <w:p>
+      <w:pPr>
+        <w:pStyle w:val="ListParagraph"/>
+        <w:numPr>
+          <w:ilvl w:val="0"/>
+          <w:numId w:val="4"/>
+        </w:numPr>
+      </w:pPr>
+      <w:proofErr w:type="spellStart"/>
       <w:r>
         <w:t>com.freeCodeCamp.demo.</w:t>
       </w:r>
@@ -451,13 +473,31 @@
         <w:rPr>
           <w:rFonts w:asciiTheme="minorBidi" w:hAnsiTheme="minorBidi"/>
         </w:rPr>
-        <w:t xml:space="preserve"> We will start with the model. Our model will be a person with these properties.</w:t>
-      </w:r>
-      <w:r>
-        <w:rPr>
-          <w:rFonts w:asciiTheme="minorBidi" w:hAnsiTheme="minorBidi"/>
-        </w:rPr>
-        <w:t xml:space="preserve"> So, we created</w:t>
+        <w:t xml:space="preserve"> We will start with the model. Our model will be a person with these properties</w:t>
+      </w:r>
+      <w:r>
+        <w:rPr>
+          <w:rFonts w:asciiTheme="minorBidi" w:hAnsiTheme="minorBidi"/>
+        </w:rPr>
+        <w:t xml:space="preserve"> (ID &amp; Name)</w:t>
+      </w:r>
+      <w:r>
+        <w:rPr>
+          <w:rFonts w:asciiTheme="minorBidi" w:hAnsiTheme="minorBidi"/>
+        </w:rPr>
+        <w:t>.</w:t>
+      </w:r>
+      <w:r>
+        <w:rPr>
+          <w:rFonts w:asciiTheme="minorBidi" w:hAnsiTheme="minorBidi"/>
+        </w:rPr>
+        <w:t xml:space="preserve"> </w:t>
+      </w:r>
+      <w:r>
+        <w:rPr>
+          <w:rFonts w:asciiTheme="minorBidi" w:hAnsiTheme="minorBidi"/>
+        </w:rPr>
+        <w:t>So, we created</w:t>
       </w:r>
       <w:r>
         <w:t xml:space="preserve"> </w:t>
@@ -579,13 +619,8 @@
     <w:bookmarkStart w:id="0" w:name="_MON_1641806919"/>
     <w:bookmarkEnd w:id="0"/>
     <w:p>
-      <w:pPr>
-        <w:rPr>
-          <w:rFonts w:asciiTheme="minorBidi" w:hAnsiTheme="minorBidi"/>
-        </w:rPr>
-      </w:pPr>
-      <w:r>
-        <w:object w:dxaOrig="9360" w:dyaOrig="6070" w14:anchorId="7F5496B9">
+      <w:r>
+        <w:object w:dxaOrig="8235" w:dyaOrig="6070" w14:anchorId="7F5496B9">
           <v:shapetype id="_x0000_t75" coordsize="21600,21600" o:spt="75" o:preferrelative="t" path="m@4@5l@4@11@9@11@9@5xe" filled="f" stroked="f">
             <v:stroke joinstyle="miter"/>
             <v:formulas>
@@ -605,14 +640,21 @@
             <v:path o:extrusionok="f" gradientshapeok="t" o:connecttype="rect"/>
             <o:lock v:ext="edit" aspectratio="t"/>
           </v:shapetype>
-          <v:shape id="_x0000_i1026" type="#_x0000_t75" style="width:468pt;height:303.75pt" o:ole="">
+          <v:shape id="_x0000_i1039" type="#_x0000_t75" style="width:411.75pt;height:303.75pt" o:ole="">
             <v:imagedata r:id="rId10" o:title=""/>
           </v:shape>
-          <o:OLEObject Type="Embed" ProgID="Word.Document.12" ShapeID="_x0000_i1026" DrawAspect="Content" ObjectID="_1641808379" r:id="rId11">
+          <o:OLEObject Type="Embed" ProgID="Word.Document.12" ShapeID="_x0000_i1039" DrawAspect="Content" ObjectID="_1642324120" r:id="rId11">
             <o:FieldCodes>\s</o:FieldCodes>
           </o:OLEObject>
         </w:object>
       </w:r>
+    </w:p>
+    <w:p>
+      <w:pPr>
+        <w:rPr>
+          <w:rFonts w:asciiTheme="minorBidi" w:hAnsiTheme="minorBidi"/>
+        </w:rPr>
+      </w:pPr>
       <w:r>
         <w:rPr>
           <w:rFonts w:asciiTheme="minorBidi" w:hAnsiTheme="minorBidi"/>
@@ -655,7 +697,19 @@
           <w:b/>
           <w:bCs/>
         </w:rPr>
-        <w:t xml:space="preserve"> in </w:t>
+        <w:t xml:space="preserve"> </w:t>
+      </w:r>
+      <w:bookmarkStart w:id="1" w:name="_GoBack"/>
+      <w:r>
+        <w:t>in</w:t>
+      </w:r>
+      <w:bookmarkEnd w:id="1"/>
+      <w:r>
+        <w:rPr>
+          <w:b/>
+          <w:bCs/>
+        </w:rPr>
+        <w:t xml:space="preserve"> </w:t>
       </w:r>
       <w:r>
         <w:rPr>
@@ -669,13 +723,6 @@
         </w:rPr>
         <w:t xml:space="preserve"> One more advantage, we can later use the dependency injection to switch between implementations with just one line of code. </w:t>
       </w:r>
-    </w:p>
-    <w:p>
-      <w:pPr>
-        <w:rPr>
-          <w:rFonts w:asciiTheme="minorBidi" w:hAnsiTheme="minorBidi"/>
-        </w:rPr>
-      </w:pPr>
       <w:r>
         <w:rPr>
           <w:rFonts w:asciiTheme="minorBidi" w:hAnsiTheme="minorBidi"/>
@@ -683,8 +730,8 @@
         <w:br w:type="page"/>
       </w:r>
     </w:p>
-    <w:bookmarkStart w:id="1" w:name="_MON_1641808091"/>
-    <w:bookmarkEnd w:id="1"/>
+    <w:bookmarkStart w:id="2" w:name="_MON_1641808091"/>
+    <w:bookmarkEnd w:id="2"/>
     <w:p>
       <w:pPr>
         <w:rPr>
@@ -696,10 +743,10 @@
           <w:rFonts w:asciiTheme="minorBidi" w:hAnsiTheme="minorBidi"/>
         </w:rPr>
         <w:object w:dxaOrig="9360" w:dyaOrig="3962" w14:anchorId="6A3A6172">
-          <v:shape id="_x0000_i1030" type="#_x0000_t75" style="width:468pt;height:198pt" o:ole="">
+          <v:shape id="_x0000_i1026" type="#_x0000_t75" style="width:468pt;height:198pt" o:ole="">
             <v:imagedata r:id="rId12" o:title=""/>
           </v:shape>
-          <o:OLEObject Type="Embed" ProgID="Word.Document.12" ShapeID="_x0000_i1030" DrawAspect="Content" ObjectID="_1641808380" r:id="rId13">
+          <o:OLEObject Type="Embed" ProgID="Word.Document.12" ShapeID="_x0000_i1026" DrawAspect="Content" ObjectID="_1642324121" r:id="rId13">
             <o:FieldCodes>\s</o:FieldCodes>
           </o:OLEObject>
         </w:object>
@@ -806,8 +853,6 @@
           <w:rFonts w:asciiTheme="minorBidi" w:hAnsiTheme="minorBidi"/>
         </w:rPr>
       </w:pPr>
-      <w:bookmarkStart w:id="2" w:name="_GoBack"/>
-      <w:bookmarkEnd w:id="2"/>
     </w:p>
     <w:sectPr>
       <w:pgSz w:w="12240" w:h="15840"/>

</xml_diff>

<commit_message>
Before adding the dependency injections
</commit_message>
<xml_diff>
--- a/src/main/java/com/freeCodeCamp/SpringBoot.docx
+++ b/src/main/java/com/freeCodeCamp/SpringBoot.docx
@@ -640,10 +640,10 @@
             <v:path o:extrusionok="f" gradientshapeok="t" o:connecttype="rect"/>
             <o:lock v:ext="edit" aspectratio="t"/>
           </v:shapetype>
-          <v:shape id="_x0000_i1039" type="#_x0000_t75" style="width:410.4pt;height:302.4pt" o:ole="">
+          <v:shape id="_x0000_i1025" type="#_x0000_t75" style="width:410.25pt;height:302.25pt" o:ole="">
             <v:imagedata r:id="rId10" o:title=""/>
           </v:shape>
-          <o:OLEObject Type="Embed" ProgID="Word.Document.12" ShapeID="_x0000_i1039" DrawAspect="Content" ObjectID="_1642337182" r:id="rId11">
+          <o:OLEObject Type="Embed" ProgID="Word.Document.12" ShapeID="_x0000_i1025" DrawAspect="Content" ObjectID="_1642403352" r:id="rId11">
             <o:FieldCodes>\s</o:FieldCodes>
           </o:OLEObject>
         </w:object>
@@ -741,10 +741,10 @@
           <w:rFonts w:asciiTheme="minorBidi" w:hAnsiTheme="minorBidi"/>
         </w:rPr>
         <w:object w:dxaOrig="9360" w:dyaOrig="3962" w14:anchorId="6A3A6172">
-          <v:shape id="_x0000_i1043" type="#_x0000_t75" style="width:468pt;height:201.6pt" o:ole="">
+          <v:shape id="_x0000_i1026" type="#_x0000_t75" style="width:468pt;height:201.75pt" o:ole="">
             <v:imagedata r:id="rId12" o:title=""/>
           </v:shape>
-          <o:OLEObject Type="Embed" ProgID="Word.Document.12" ShapeID="_x0000_i1043" DrawAspect="Content" ObjectID="_1642337183" r:id="rId13">
+          <o:OLEObject Type="Embed" ProgID="Word.Document.12" ShapeID="_x0000_i1026" DrawAspect="Content" ObjectID="_1642403353" r:id="rId13">
             <o:FieldCodes>\s</o:FieldCodes>
           </o:OLEObject>
         </w:object>
@@ -856,28 +856,74 @@
           <w:rFonts w:asciiTheme="minorBidi" w:hAnsiTheme="minorBidi"/>
         </w:rPr>
       </w:pPr>
-      <w:bookmarkStart w:id="2" w:name="_GoBack"/>
+      <w:r>
+        <w:rPr>
+          <w:rFonts w:asciiTheme="minorBidi" w:hAnsiTheme="minorBidi"/>
+        </w:rPr>
+        <w:t xml:space="preserve"> </w:t>
+      </w:r>
+      <w:bookmarkStart w:id="2" w:name="_MON_1642402750"/>
       <w:bookmarkEnd w:id="2"/>
       <w:r>
         <w:rPr>
           <w:rFonts w:asciiTheme="minorBidi" w:hAnsiTheme="minorBidi"/>
         </w:rPr>
-        <w:t xml:space="preserve"> </w:t>
-      </w:r>
-    </w:p>
-    <w:p>
-      <w:pPr>
-        <w:rPr>
-          <w:rFonts w:asciiTheme="minorBidi" w:hAnsiTheme="minorBidi"/>
-        </w:rPr>
-      </w:pPr>
-    </w:p>
-    <w:p>
-      <w:pPr>
-        <w:rPr>
-          <w:rFonts w:asciiTheme="minorBidi" w:hAnsiTheme="minorBidi"/>
-        </w:rPr>
-      </w:pPr>
+        <w:object w:dxaOrig="9360" w:dyaOrig="4665" w14:anchorId="52902A06">
+          <v:shape id="_x0000_i1028" type="#_x0000_t75" style="width:468pt;height:233.25pt" o:ole="">
+            <v:imagedata r:id="rId14" o:title=""/>
+          </v:shape>
+          <o:OLEObject Type="Embed" ProgID="Word.Document.12" ShapeID="_x0000_i1028" DrawAspect="Content" ObjectID="_1642403354" r:id="rId15">
+            <o:FieldCodes>\s</o:FieldCodes>
+          </o:OLEObject>
+        </w:object>
+      </w:r>
+    </w:p>
+    <w:p>
+      <w:pPr>
+        <w:rPr>
+          <w:rFonts w:asciiTheme="minorBidi" w:hAnsiTheme="minorBidi"/>
+        </w:rPr>
+      </w:pPr>
+      <w:r>
+        <w:rPr>
+          <w:rFonts w:asciiTheme="minorBidi" w:hAnsiTheme="minorBidi"/>
+        </w:rPr>
+        <w:t xml:space="preserve">Now, we will define the actual service in </w:t>
+      </w:r>
+      <w:r>
+        <w:rPr>
+          <w:rFonts w:asciiTheme="minorBidi" w:hAnsiTheme="minorBidi"/>
+          <w:b/>
+          <w:bCs/>
+        </w:rPr>
+        <w:t>service package</w:t>
+      </w:r>
+      <w:r>
+        <w:rPr>
+          <w:rFonts w:asciiTheme="minorBidi" w:hAnsiTheme="minorBidi"/>
+        </w:rPr>
+        <w:t xml:space="preserve"> called </w:t>
+      </w:r>
+      <w:proofErr w:type="spellStart"/>
+      <w:r>
+        <w:rPr>
+          <w:rFonts w:asciiTheme="minorBidi" w:hAnsiTheme="minorBidi"/>
+          <w:b/>
+          <w:bCs/>
+          <w:color w:val="FF0000"/>
+        </w:rPr>
+        <w:t>PersonService</w:t>
+      </w:r>
+      <w:proofErr w:type="spellEnd"/>
+    </w:p>
+    <w:p>
+      <w:pPr>
+        <w:rPr>
+          <w:rFonts w:asciiTheme="minorBidi" w:hAnsiTheme="minorBidi"/>
+        </w:rPr>
+      </w:pPr>
+      <w:bookmarkStart w:id="3" w:name="_GoBack"/>
+      <w:bookmarkEnd w:id="3"/>
     </w:p>
     <w:sectPr>
       <w:pgSz w:w="12240" w:h="15840"/>

</xml_diff>

<commit_message>
Setting All HTTP methods
</commit_message>
<xml_diff>
--- a/src/main/java/com/freeCodeCamp/SpringBoot.docx
+++ b/src/main/java/com/freeCodeCamp/SpringBoot.docx
@@ -8,6 +8,8 @@
           <w:rFonts w:asciiTheme="minorBidi" w:hAnsiTheme="minorBidi"/>
         </w:rPr>
       </w:pPr>
+      <w:bookmarkStart w:id="0" w:name="_GoBack"/>
+      <w:bookmarkEnd w:id="0"/>
       <w:r>
         <w:rPr>
           <w:rFonts w:asciiTheme="minorBidi" w:hAnsiTheme="minorBidi"/>
@@ -286,14 +288,30 @@
           <w:bCs/>
         </w:rPr>
         <w:lastRenderedPageBreak/>
-        <w:t>Go for the spring initializer</w:t>
-      </w:r>
-      <w:r>
-        <w:rPr>
-          <w:b/>
-          <w:bCs/>
-        </w:rPr>
-        <w:t xml:space="preserve"> : </w:t>
+        <w:t xml:space="preserve">Go for the spring </w:t>
+      </w:r>
+      <w:proofErr w:type="gramStart"/>
+      <w:r>
+        <w:rPr>
+          <w:b/>
+          <w:bCs/>
+        </w:rPr>
+        <w:t>initializer</w:t>
+      </w:r>
+      <w:r>
+        <w:rPr>
+          <w:b/>
+          <w:bCs/>
+        </w:rPr>
+        <w:t xml:space="preserve"> :</w:t>
+      </w:r>
+      <w:proofErr w:type="gramEnd"/>
+      <w:r>
+        <w:rPr>
+          <w:b/>
+          <w:bCs/>
+        </w:rPr>
+        <w:t xml:space="preserve"> </w:t>
       </w:r>
       <w:hyperlink r:id="rId8" w:history="1">
         <w:r>
@@ -350,6 +368,8 @@
           <w:numId w:val="4"/>
         </w:numPr>
       </w:pPr>
+      <w:proofErr w:type="spellStart"/>
+      <w:proofErr w:type="gramStart"/>
       <w:r>
         <w:t>com.freeCodeCamp.demo.</w:t>
       </w:r>
@@ -359,8 +379,13 @@
         </w:rPr>
         <w:t>api</w:t>
       </w:r>
-      <w:r>
-        <w:t xml:space="preserve"> : where the API will l</w:t>
+      <w:proofErr w:type="spellEnd"/>
+      <w:r>
+        <w:t xml:space="preserve"> :</w:t>
+      </w:r>
+      <w:proofErr w:type="gramEnd"/>
+      <w:r>
+        <w:t xml:space="preserve"> where the API will l</w:t>
       </w:r>
       <w:r>
         <w:t>ive.</w:t>
@@ -374,8 +399,14 @@
           <w:numId w:val="4"/>
         </w:numPr>
       </w:pPr>
-      <w:r>
-        <w:t>com.freeCodeCamp.demo.</w:t>
+      <w:proofErr w:type="spellStart"/>
+      <w:proofErr w:type="gramStart"/>
+      <w:r>
+        <w:t>com.freeCodeCamp.demo</w:t>
+      </w:r>
+      <w:proofErr w:type="gramEnd"/>
+      <w:r>
+        <w:t>.</w:t>
       </w:r>
       <w:r>
         <w:rPr>
@@ -383,6 +414,7 @@
         </w:rPr>
         <w:t>model</w:t>
       </w:r>
+      <w:proofErr w:type="spellEnd"/>
     </w:p>
     <w:p>
       <w:pPr>
@@ -392,8 +424,14 @@
           <w:numId w:val="4"/>
         </w:numPr>
       </w:pPr>
-      <w:r>
-        <w:t>com.freeCodeCamp.demo.</w:t>
+      <w:proofErr w:type="spellStart"/>
+      <w:proofErr w:type="gramStart"/>
+      <w:r>
+        <w:t>com.freeCodeCamp.demo</w:t>
+      </w:r>
+      <w:proofErr w:type="gramEnd"/>
+      <w:r>
+        <w:t>.</w:t>
       </w:r>
       <w:r>
         <w:rPr>
@@ -401,6 +439,7 @@
         </w:rPr>
         <w:t>service</w:t>
       </w:r>
+      <w:proofErr w:type="spellEnd"/>
     </w:p>
     <w:p>
       <w:pPr>
@@ -410,6 +449,7 @@
           <w:numId w:val="4"/>
         </w:numPr>
       </w:pPr>
+      <w:proofErr w:type="spellStart"/>
       <w:r>
         <w:t>com.freeCodeCamp.demo.</w:t>
       </w:r>
@@ -419,6 +459,7 @@
         </w:rPr>
         <w:t>dao</w:t>
       </w:r>
+      <w:proofErr w:type="spellEnd"/>
       <w:r>
         <w:t xml:space="preserve"> </w:t>
       </w:r>
@@ -463,6 +504,7 @@
       <w:r>
         <w:t xml:space="preserve"> </w:t>
       </w:r>
+      <w:proofErr w:type="spellStart"/>
       <w:r>
         <w:rPr>
           <w:b/>
@@ -470,6 +512,7 @@
         </w:rPr>
         <w:t>Person.class</w:t>
       </w:r>
+      <w:proofErr w:type="spellEnd"/>
       <w:r>
         <w:t xml:space="preserve"> in </w:t>
       </w:r>
@@ -575,8 +618,8 @@
       </w:pPr>
     </w:p>
     <w:p/>
-    <w:bookmarkStart w:id="0" w:name="_MON_1641806919"/>
-    <w:bookmarkEnd w:id="0"/>
+    <w:bookmarkStart w:id="1" w:name="_MON_1641806919"/>
+    <w:bookmarkEnd w:id="1"/>
     <w:p>
       <w:r>
         <w:object w:dxaOrig="8235" w:dyaOrig="6070" w14:anchorId="7F5496B9">
@@ -602,7 +645,7 @@
           <v:shape id="_x0000_i1025" type="#_x0000_t75" style="width:410.25pt;height:302.25pt" o:ole="">
             <v:imagedata r:id="rId10" o:title=""/>
           </v:shape>
-          <o:OLEObject Type="Embed" ProgID="Word.Document.12" ShapeID="_x0000_i1025" DrawAspect="Content" ObjectID="_1642506188" r:id="rId11">
+          <o:OLEObject Type="Embed" ProgID="Word.Document.12" ShapeID="_x0000_i1025" DrawAspect="Content" ObjectID="_1642763226" r:id="rId11">
             <o:FieldCodes>\s</o:FieldCodes>
           </o:OLEObject>
         </w:object>
@@ -623,6 +666,7 @@
       <w:r>
         <w:t xml:space="preserve"> </w:t>
       </w:r>
+      <w:proofErr w:type="spellStart"/>
       <w:r>
         <w:rPr>
           <w:b/>
@@ -637,9 +681,11 @@
         </w:rPr>
         <w:t>I</w:t>
       </w:r>
+      <w:proofErr w:type="spellEnd"/>
       <w:r>
         <w:t xml:space="preserve"> in </w:t>
       </w:r>
+      <w:proofErr w:type="spellStart"/>
       <w:r>
         <w:rPr>
           <w:b/>
@@ -647,6 +693,7 @@
         </w:rPr>
         <w:t>dao</w:t>
       </w:r>
+      <w:proofErr w:type="spellEnd"/>
       <w:r>
         <w:rPr>
           <w:b/>
@@ -683,8 +730,8 @@
         <w:br w:type="page"/>
       </w:r>
     </w:p>
-    <w:bookmarkStart w:id="1" w:name="_MON_1641808091"/>
-    <w:bookmarkEnd w:id="1"/>
+    <w:bookmarkStart w:id="2" w:name="_MON_1641808091"/>
+    <w:bookmarkEnd w:id="2"/>
     <w:p>
       <w:pPr>
         <w:rPr>
@@ -699,7 +746,7 @@
           <v:shape id="_x0000_i1026" type="#_x0000_t75" style="width:468pt;height:245.25pt" o:ole="">
             <v:imagedata r:id="rId12" o:title=""/>
           </v:shape>
-          <o:OLEObject Type="Embed" ProgID="Word.Document.12" ShapeID="_x0000_i1026" DrawAspect="Content" ObjectID="_1642506189" r:id="rId13">
+          <o:OLEObject Type="Embed" ProgID="Word.Document.12" ShapeID="_x0000_i1026" DrawAspect="Content" ObjectID="_1642763227" r:id="rId13">
             <o:FieldCodes>\s</o:FieldCodes>
           </o:OLEObject>
         </w:object>
@@ -742,12 +789,14 @@
         </w:rPr>
         <w:t xml:space="preserve"> called “</w:t>
       </w:r>
+      <w:proofErr w:type="spellStart"/>
       <w:r>
         <w:rPr>
           <w:rFonts w:asciiTheme="minorBidi" w:hAnsiTheme="minorBidi"/>
         </w:rPr>
         <w:t>FakePersonDataAccessService</w:t>
       </w:r>
+      <w:proofErr w:type="spellEnd"/>
       <w:r>
         <w:rPr>
           <w:rFonts w:asciiTheme="minorBidi" w:hAnsiTheme="minorBidi"/>
@@ -772,6 +821,8 @@
         </w:rPr>
         <w:t xml:space="preserve">methods in </w:t>
       </w:r>
+      <w:proofErr w:type="spellStart"/>
+      <w:proofErr w:type="gramStart"/>
       <w:r>
         <w:rPr>
           <w:rFonts w:asciiTheme="minorBidi" w:hAnsiTheme="minorBidi"/>
@@ -790,7 +841,15 @@
         <w:rPr>
           <w:rFonts w:asciiTheme="minorBidi" w:hAnsiTheme="minorBidi"/>
         </w:rPr>
-        <w:t>package.</w:t>
+        <w:t>package</w:t>
+      </w:r>
+      <w:proofErr w:type="spellEnd"/>
+      <w:proofErr w:type="gramEnd"/>
+      <w:r>
+        <w:rPr>
+          <w:rFonts w:asciiTheme="minorBidi" w:hAnsiTheme="minorBidi"/>
+        </w:rPr>
+        <w:t>.</w:t>
       </w:r>
     </w:p>
     <w:p>
@@ -805,8 +864,8 @@
         </w:rPr>
         <w:t xml:space="preserve"> </w:t>
       </w:r>
-      <w:bookmarkStart w:id="2" w:name="_MON_1642402750"/>
-      <w:bookmarkEnd w:id="2"/>
+      <w:bookmarkStart w:id="3" w:name="_MON_1642402750"/>
+      <w:bookmarkEnd w:id="3"/>
       <w:r>
         <w:rPr>
           <w:rFonts w:asciiTheme="minorBidi" w:hAnsiTheme="minorBidi"/>
@@ -815,7 +874,7 @@
           <v:shape id="_x0000_i1027" type="#_x0000_t75" style="width:468pt;height:233.25pt" o:ole="">
             <v:imagedata r:id="rId14" o:title=""/>
           </v:shape>
-          <o:OLEObject Type="Embed" ProgID="Word.Document.12" ShapeID="_x0000_i1027" DrawAspect="Content" ObjectID="_1642506190" r:id="rId15">
+          <o:OLEObject Type="Embed" ProgID="Word.Document.12" ShapeID="_x0000_i1027" DrawAspect="Content" ObjectID="_1642763228" r:id="rId15">
             <o:FieldCodes>\s</o:FieldCodes>
           </o:OLEObject>
         </w:object>
@@ -864,6 +923,7 @@
         </w:rPr>
         <w:t xml:space="preserve"> called </w:t>
       </w:r>
+      <w:proofErr w:type="spellStart"/>
       <w:r>
         <w:rPr>
           <w:rFonts w:asciiTheme="minorBidi" w:hAnsiTheme="minorBidi"/>
@@ -873,6 +933,7 @@
         </w:rPr>
         <w:t>PersonService</w:t>
       </w:r>
+      <w:proofErr w:type="spellEnd"/>
     </w:p>
     <w:p>
       <w:pPr>
@@ -892,8 +953,8 @@
         </w:rPr>
         <w:t>@@</w:t>
       </w:r>
-      <w:bookmarkStart w:id="3" w:name="_MON_1642413018"/>
-      <w:bookmarkEnd w:id="3"/>
+      <w:bookmarkStart w:id="4" w:name="_MON_1642413018"/>
+      <w:bookmarkEnd w:id="4"/>
       <w:r>
         <w:rPr>
           <w:rFonts w:asciiTheme="minorBidi" w:hAnsiTheme="minorBidi"/>
@@ -905,7 +966,7 @@
           <v:shape id="_x0000_i1028" type="#_x0000_t75" style="width:468pt;height:233.25pt" o:ole="">
             <v:imagedata r:id="rId16" o:title=""/>
           </v:shape>
-          <o:OLEObject Type="Embed" ProgID="Word.Document.12" ShapeID="_x0000_i1028" DrawAspect="Content" ObjectID="_1642506191" r:id="rId17">
+          <o:OLEObject Type="Embed" ProgID="Word.Document.12" ShapeID="_x0000_i1028" DrawAspect="Content" ObjectID="_1642763229" r:id="rId17">
             <o:FieldCodes>\s</o:FieldCodes>
           </o:OLEObject>
         </w:object>
@@ -958,13 +1019,23 @@
         </w:rPr>
         <w:t xml:space="preserve"> the service let’s go and implement the actual API in </w:t>
       </w:r>
-      <w:r>
-        <w:rPr>
-          <w:rFonts w:asciiTheme="minorBidi" w:hAnsiTheme="minorBidi"/>
-          <w:b/>
-          <w:bCs/>
-        </w:rPr>
-        <w:t>api package</w:t>
+      <w:proofErr w:type="spellStart"/>
+      <w:r>
+        <w:rPr>
+          <w:rFonts w:asciiTheme="minorBidi" w:hAnsiTheme="minorBidi"/>
+          <w:b/>
+          <w:bCs/>
+        </w:rPr>
+        <w:t>api</w:t>
+      </w:r>
+      <w:proofErr w:type="spellEnd"/>
+      <w:r>
+        <w:rPr>
+          <w:rFonts w:asciiTheme="minorBidi" w:hAnsiTheme="minorBidi"/>
+          <w:b/>
+          <w:bCs/>
+        </w:rPr>
+        <w:t xml:space="preserve"> package</w:t>
       </w:r>
       <w:r>
         <w:rPr>
@@ -979,11 +1050,31 @@
           <w:bCs/>
           <w:color w:val="FF0000"/>
         </w:rPr>
-        <w:t xml:space="preserve"> PersonController. </w:t>
-      </w:r>
-    </w:p>
-    <w:bookmarkStart w:id="4" w:name="_MON_1642413160"/>
-    <w:bookmarkEnd w:id="4"/>
+        <w:t xml:space="preserve"> </w:t>
+      </w:r>
+      <w:proofErr w:type="spellStart"/>
+      <w:r>
+        <w:rPr>
+          <w:rFonts w:asciiTheme="minorBidi" w:hAnsiTheme="minorBidi"/>
+          <w:b/>
+          <w:bCs/>
+          <w:color w:val="FF0000"/>
+        </w:rPr>
+        <w:t>PersonController</w:t>
+      </w:r>
+      <w:proofErr w:type="spellEnd"/>
+      <w:r>
+        <w:rPr>
+          <w:rFonts w:asciiTheme="minorBidi" w:hAnsiTheme="minorBidi"/>
+          <w:b/>
+          <w:bCs/>
+          <w:color w:val="FF0000"/>
+        </w:rPr>
+        <w:t xml:space="preserve">. </w:t>
+      </w:r>
+    </w:p>
+    <w:bookmarkStart w:id="5" w:name="_MON_1642413160"/>
+    <w:bookmarkEnd w:id="5"/>
     <w:p>
       <w:pPr>
         <w:rPr>
@@ -1004,7 +1095,7 @@
           <v:shape id="_x0000_i1029" type="#_x0000_t75" style="width:468pt;height:233.25pt" o:ole="">
             <v:imagedata r:id="rId18" o:title=""/>
           </v:shape>
-          <o:OLEObject Type="Embed" ProgID="Word.Document.12" ShapeID="_x0000_i1029" DrawAspect="Content" ObjectID="_1642506192" r:id="rId19">
+          <o:OLEObject Type="Embed" ProgID="Word.Document.12" ShapeID="_x0000_i1029" DrawAspect="Content" ObjectID="_1642763230" r:id="rId19">
             <o:FieldCodes>\s</o:FieldCodes>
           </o:OLEObject>
         </w:object>
@@ -1089,6 +1180,7 @@
         <w:lastRenderedPageBreak/>
         <w:t>Let’s start with actual person Dao (</w:t>
       </w:r>
+      <w:proofErr w:type="spellStart"/>
       <w:r>
         <w:rPr>
           <w:rFonts w:asciiTheme="minorBidi" w:hAnsiTheme="minorBidi"/>
@@ -1097,6 +1189,7 @@
         </w:rPr>
         <w:t>FakePersonDataAccessService</w:t>
       </w:r>
+      <w:proofErr w:type="spellEnd"/>
       <w:r>
         <w:rPr>
           <w:rFonts w:asciiTheme="minorBidi" w:hAnsiTheme="minorBidi"/>
@@ -1114,7 +1207,23 @@
           <w:rFonts w:asciiTheme="minorBidi" w:hAnsiTheme="minorBidi"/>
           <w:color w:val="FF0000"/>
         </w:rPr>
-        <w:t>&gt;&gt;  @Repository</w:t>
+        <w:t>&gt;</w:t>
+      </w:r>
+      <w:proofErr w:type="gramStart"/>
+      <w:r>
+        <w:rPr>
+          <w:rFonts w:asciiTheme="minorBidi" w:hAnsiTheme="minorBidi"/>
+          <w:color w:val="FF0000"/>
+        </w:rPr>
+        <w:t>&gt;  @</w:t>
+      </w:r>
+      <w:proofErr w:type="gramEnd"/>
+      <w:r>
+        <w:rPr>
+          <w:rFonts w:asciiTheme="minorBidi" w:hAnsiTheme="minorBidi"/>
+          <w:color w:val="FF0000"/>
+        </w:rPr>
+        <w:t>Repository</w:t>
       </w:r>
     </w:p>
     <w:p>
@@ -1132,7 +1241,21 @@
         <w:rPr>
           <w:rFonts w:asciiTheme="minorBidi" w:hAnsiTheme="minorBidi"/>
         </w:rPr>
-        <w:t>Service Class (PersonService) &gt;&gt; @Service</w:t>
+        <w:t>Service Class (</w:t>
+      </w:r>
+      <w:proofErr w:type="spellStart"/>
+      <w:r>
+        <w:rPr>
+          <w:rFonts w:asciiTheme="minorBidi" w:hAnsiTheme="minorBidi"/>
+        </w:rPr>
+        <w:t>PersonService</w:t>
+      </w:r>
+      <w:proofErr w:type="spellEnd"/>
+      <w:r>
+        <w:rPr>
+          <w:rFonts w:asciiTheme="minorBidi" w:hAnsiTheme="minorBidi"/>
+        </w:rPr>
+        <w:t>) &gt;&gt; @Service</w:t>
       </w:r>
     </w:p>
     <w:p>
@@ -1178,17 +1301,53 @@
           <w:rFonts w:asciiTheme="minorBidi" w:hAnsiTheme="minorBidi"/>
         </w:rPr>
       </w:pPr>
-      <w:r>
-        <w:rPr>
-          <w:rFonts w:asciiTheme="minorBidi" w:hAnsiTheme="minorBidi"/>
-        </w:rPr>
-        <w:t xml:space="preserve">In  normal JAVA way, </w:t>
-      </w:r>
-      <w:r>
-        <w:rPr>
-          <w:rFonts w:asciiTheme="minorBidi" w:hAnsiTheme="minorBidi"/>
-        </w:rPr>
-        <w:t xml:space="preserve">how can we link between these two classes (PersonService &amp; FakePersonDataAccessService ) </w:t>
+      <w:proofErr w:type="gramStart"/>
+      <w:r>
+        <w:rPr>
+          <w:rFonts w:asciiTheme="minorBidi" w:hAnsiTheme="minorBidi"/>
+        </w:rPr>
+        <w:t>In  normal</w:t>
+      </w:r>
+      <w:proofErr w:type="gramEnd"/>
+      <w:r>
+        <w:rPr>
+          <w:rFonts w:asciiTheme="minorBidi" w:hAnsiTheme="minorBidi"/>
+        </w:rPr>
+        <w:t xml:space="preserve"> JAVA way, </w:t>
+      </w:r>
+      <w:r>
+        <w:rPr>
+          <w:rFonts w:asciiTheme="minorBidi" w:hAnsiTheme="minorBidi"/>
+        </w:rPr>
+        <w:t>how can we link between these two classes (</w:t>
+      </w:r>
+      <w:proofErr w:type="spellStart"/>
+      <w:r>
+        <w:rPr>
+          <w:rFonts w:asciiTheme="minorBidi" w:hAnsiTheme="minorBidi"/>
+        </w:rPr>
+        <w:t>PersonService</w:t>
+      </w:r>
+      <w:proofErr w:type="spellEnd"/>
+      <w:r>
+        <w:rPr>
+          <w:rFonts w:asciiTheme="minorBidi" w:hAnsiTheme="minorBidi"/>
+        </w:rPr>
+        <w:t xml:space="preserve"> &amp; </w:t>
+      </w:r>
+      <w:proofErr w:type="spellStart"/>
+      <w:r>
+        <w:rPr>
+          <w:rFonts w:asciiTheme="minorBidi" w:hAnsiTheme="minorBidi"/>
+        </w:rPr>
+        <w:t>FakePersonDataAccessService</w:t>
+      </w:r>
+      <w:proofErr w:type="spellEnd"/>
+      <w:r>
+        <w:rPr>
+          <w:rFonts w:asciiTheme="minorBidi" w:hAnsiTheme="minorBidi"/>
+        </w:rPr>
+        <w:t xml:space="preserve"> ) </w:t>
       </w:r>
     </w:p>
     <w:p>
@@ -1309,19 +1468,7 @@
         <w:rPr>
           <w:rFonts w:asciiTheme="minorBidi" w:hAnsiTheme="minorBidi"/>
         </w:rPr>
-        <w:t xml:space="preserve">: you need to tell spring that this class needs to be instantiated as Bean, so we can inject it later in other classes. You can tell spring that </w:t>
-      </w:r>
-      <w:r>
-        <w:rPr>
-          <w:rFonts w:asciiTheme="minorBidi" w:hAnsiTheme="minorBidi"/>
-        </w:rPr>
-        <w:t>this class needs to be instantiated as Bean</w:t>
-      </w:r>
-      <w:r>
-        <w:rPr>
-          <w:rFonts w:asciiTheme="minorBidi" w:hAnsiTheme="minorBidi"/>
-        </w:rPr>
-        <w:t xml:space="preserve"> by giving it </w:t>
+        <w:t xml:space="preserve">: you need to tell spring that this class needs to be instantiated as Bean, so we can inject it later in other classes. You can tell spring that this class needs to be instantiated as Bean by giving it </w:t>
       </w:r>
       <w:r>
         <w:rPr>
@@ -1341,7 +1488,23 @@
           <w:rFonts w:asciiTheme="minorBidi" w:hAnsiTheme="minorBidi"/>
           <w:color w:val="FF0000"/>
         </w:rPr>
-        <w:t>@Service @Repositry.</w:t>
+        <w:t>@Service @</w:t>
+      </w:r>
+      <w:proofErr w:type="spellStart"/>
+      <w:r>
+        <w:rPr>
+          <w:rFonts w:asciiTheme="minorBidi" w:hAnsiTheme="minorBidi"/>
+          <w:color w:val="FF0000"/>
+        </w:rPr>
+        <w:t>Repositry</w:t>
+      </w:r>
+      <w:proofErr w:type="spellEnd"/>
+      <w:r>
+        <w:rPr>
+          <w:rFonts w:asciiTheme="minorBidi" w:hAnsiTheme="minorBidi"/>
+          <w:color w:val="FF0000"/>
+        </w:rPr>
+        <w:t>.</w:t>
       </w:r>
     </w:p>
     <w:p>
@@ -1447,6 +1610,7 @@
         </w:rPr>
         <w:t xml:space="preserve"> then reference it to the instantiated class. For example, in (</w:t>
       </w:r>
+      <w:proofErr w:type="spellStart"/>
       <w:r>
         <w:rPr>
           <w:rFonts w:asciiTheme="minorBidi" w:hAnsiTheme="minorBidi"/>
@@ -1455,6 +1619,7 @@
         </w:rPr>
         <w:t>PersonService</w:t>
       </w:r>
+      <w:proofErr w:type="spellEnd"/>
       <w:r>
         <w:rPr>
           <w:rFonts w:asciiTheme="minorBidi" w:hAnsiTheme="minorBidi"/>
@@ -1473,6 +1638,7 @@
         </w:rPr>
         <w:t xml:space="preserve"> to </w:t>
       </w:r>
+      <w:proofErr w:type="spellStart"/>
       <w:r>
         <w:rPr>
           <w:rFonts w:asciiTheme="minorBidi" w:hAnsiTheme="minorBidi"/>
@@ -1481,19 +1647,30 @@
         </w:rPr>
         <w:t>PersonDao</w:t>
       </w:r>
+      <w:proofErr w:type="spellEnd"/>
       <w:r>
         <w:rPr>
           <w:rFonts w:asciiTheme="minorBidi" w:hAnsiTheme="minorBidi"/>
         </w:rPr>
         <w:t xml:space="preserve"> interface which has child class (</w:t>
       </w:r>
-      <w:r>
-        <w:rPr>
-          <w:rFonts w:asciiTheme="minorBidi" w:hAnsiTheme="minorBidi"/>
-          <w:b/>
-          <w:bCs/>
-        </w:rPr>
-        <w:t>FakePersonDataAcc…</w:t>
+      <w:proofErr w:type="spellStart"/>
+      <w:r>
+        <w:rPr>
+          <w:rFonts w:asciiTheme="minorBidi" w:hAnsiTheme="minorBidi"/>
+          <w:b/>
+          <w:bCs/>
+        </w:rPr>
+        <w:t>FakePersonDataAcc</w:t>
+      </w:r>
+      <w:proofErr w:type="spellEnd"/>
+      <w:r>
+        <w:rPr>
+          <w:rFonts w:asciiTheme="minorBidi" w:hAnsiTheme="minorBidi"/>
+          <w:b/>
+          <w:bCs/>
+        </w:rPr>
+        <w:t>…</w:t>
       </w:r>
       <w:r>
         <w:rPr>
@@ -1519,8 +1696,23 @@
           <w:szCs w:val="28"/>
           <w:u w:val="single"/>
         </w:rPr>
-        <w:t>Step 03 :</w:t>
-      </w:r>
+        <w:t xml:space="preserve">Step </w:t>
+      </w:r>
+      <w:proofErr w:type="gramStart"/>
+      <w:r>
+        <w:rPr>
+          <w:rFonts w:asciiTheme="minorBidi" w:hAnsiTheme="minorBidi"/>
+          <w:b/>
+          <w:bCs/>
+          <w:i/>
+          <w:iCs/>
+          <w:sz w:val="28"/>
+          <w:szCs w:val="28"/>
+          <w:u w:val="single"/>
+        </w:rPr>
+        <w:t>03 :</w:t>
+      </w:r>
+      <w:proofErr w:type="gramEnd"/>
       <w:r>
         <w:rPr>
           <w:rFonts w:asciiTheme="minorBidi" w:hAnsiTheme="minorBidi"/>
@@ -1532,7 +1724,23 @@
           <w:rFonts w:asciiTheme="minorBidi" w:hAnsiTheme="minorBidi"/>
           <w:color w:val="FF0000"/>
         </w:rPr>
-        <w:t xml:space="preserve">@Autowired </w:t>
+        <w:t>@</w:t>
+      </w:r>
+      <w:proofErr w:type="spellStart"/>
+      <w:r>
+        <w:rPr>
+          <w:rFonts w:asciiTheme="minorBidi" w:hAnsiTheme="minorBidi"/>
+          <w:color w:val="FF0000"/>
+        </w:rPr>
+        <w:t>Autowired</w:t>
+      </w:r>
+      <w:proofErr w:type="spellEnd"/>
+      <w:r>
+        <w:rPr>
+          <w:rFonts w:asciiTheme="minorBidi" w:hAnsiTheme="minorBidi"/>
+          <w:color w:val="FF0000"/>
+        </w:rPr>
+        <w:t xml:space="preserve"> </w:t>
       </w:r>
       <w:r>
         <w:rPr>
@@ -1655,7 +1863,14 @@
         <w:rPr>
           <w:rFonts w:asciiTheme="minorBidi" w:hAnsiTheme="minorBidi"/>
         </w:rPr>
-        <w:t>. B</w:t>
+        <w:t xml:space="preserve">. </w:t>
+      </w:r>
+      <w:proofErr w:type="gramStart"/>
+      <w:r>
+        <w:rPr>
+          <w:rFonts w:asciiTheme="minorBidi" w:hAnsiTheme="minorBidi"/>
+        </w:rPr>
+        <w:t>B</w:t>
       </w:r>
       <w:r>
         <w:rPr>
@@ -1669,6 +1884,7 @@
         </w:rPr>
         <w:t>,</w:t>
       </w:r>
+      <w:proofErr w:type="gramEnd"/>
       <w:r>
         <w:rPr>
           <w:rFonts w:asciiTheme="minorBidi" w:hAnsiTheme="minorBidi"/>
@@ -1815,8 +2031,6 @@
         </w:rPr>
         <w:t>API Layer where we use HTTP methods in the controller class.</w:t>
       </w:r>
-      <w:bookmarkStart w:id="5" w:name="_GoBack"/>
-      <w:bookmarkEnd w:id="5"/>
     </w:p>
     <w:p>
       <w:pPr>
@@ -1832,6 +2046,545 @@
         </w:rPr>
         <w:t>@26:30</w:t>
       </w:r>
+    </w:p>
+    <w:p>
+      <w:pPr>
+        <w:pStyle w:val="ListParagraph"/>
+        <w:numPr>
+          <w:ilvl w:val="0"/>
+          <w:numId w:val="4"/>
+        </w:numPr>
+        <w:rPr>
+          <w:rFonts w:asciiTheme="minorBidi" w:hAnsiTheme="minorBidi"/>
+          <w:b/>
+          <w:bCs/>
+        </w:rPr>
+      </w:pPr>
+      <w:r>
+        <w:rPr>
+          <w:rFonts w:asciiTheme="minorBidi" w:hAnsiTheme="minorBidi"/>
+          <w:b/>
+          <w:bCs/>
+        </w:rPr>
+        <w:t>Implementing POST</w:t>
+      </w:r>
+      <w:r>
+        <w:rPr>
+          <w:rFonts w:asciiTheme="minorBidi" w:hAnsiTheme="minorBidi"/>
+          <w:b/>
+          <w:bCs/>
+        </w:rPr>
+        <w:t>.</w:t>
+      </w:r>
+    </w:p>
+    <w:p>
+      <w:pPr>
+        <w:rPr>
+          <w:rFonts w:asciiTheme="minorBidi" w:hAnsiTheme="minorBidi"/>
+        </w:rPr>
+      </w:pPr>
+      <w:r>
+        <w:rPr>
+          <w:rFonts w:asciiTheme="minorBidi" w:hAnsiTheme="minorBidi"/>
+        </w:rPr>
+        <w:t xml:space="preserve">Now, </w:t>
+      </w:r>
+      <w:r>
+        <w:rPr>
+          <w:rFonts w:asciiTheme="minorBidi" w:hAnsiTheme="minorBidi"/>
+        </w:rPr>
+        <w:t xml:space="preserve">we will give the controller class </w:t>
+      </w:r>
+      <w:r>
+        <w:rPr>
+          <w:rFonts w:asciiTheme="minorBidi" w:hAnsiTheme="minorBidi"/>
+          <w:b/>
+          <w:bCs/>
+          <w:color w:val="C00000"/>
+        </w:rPr>
+        <w:t>@RestController.</w:t>
+      </w:r>
+      <w:r>
+        <w:rPr>
+          <w:rFonts w:asciiTheme="minorBidi" w:hAnsiTheme="minorBidi"/>
+          <w:color w:val="C00000"/>
+        </w:rPr>
+        <w:t xml:space="preserve"> </w:t>
+      </w:r>
+      <w:r>
+        <w:rPr>
+          <w:rFonts w:asciiTheme="minorBidi" w:hAnsiTheme="minorBidi"/>
+        </w:rPr>
+        <w:t xml:space="preserve">Then, we will give the addPerson method </w:t>
+      </w:r>
+      <w:r>
+        <w:rPr>
+          <w:rFonts w:asciiTheme="minorBidi" w:hAnsiTheme="minorBidi"/>
+          <w:b/>
+          <w:bCs/>
+          <w:color w:val="C00000"/>
+        </w:rPr>
+        <w:t>@PostMapping</w:t>
+      </w:r>
+      <w:r>
+        <w:rPr>
+          <w:rFonts w:asciiTheme="minorBidi" w:hAnsiTheme="minorBidi"/>
+          <w:b/>
+          <w:bCs/>
+          <w:color w:val="C00000"/>
+        </w:rPr>
+        <w:t>.</w:t>
+      </w:r>
+    </w:p>
+    <w:p>
+      <w:pPr>
+        <w:rPr>
+          <w:rFonts w:asciiTheme="minorBidi" w:hAnsiTheme="minorBidi"/>
+        </w:rPr>
+      </w:pPr>
+      <w:r>
+        <w:rPr>
+          <w:noProof/>
+        </w:rPr>
+        <w:drawing>
+          <wp:inline distT="0" distB="0" distL="0" distR="0" wp14:anchorId="60934F73" wp14:editId="0E5BC6F9">
+            <wp:extent cx="3676650" cy="828675"/>
+            <wp:effectExtent l="0" t="0" r="0" b="9525"/>
+            <wp:docPr id="13" name="Picture 13"/>
+            <wp:cNvGraphicFramePr>
+              <a:graphicFrameLocks xmlns:a="http://schemas.openxmlformats.org/drawingml/2006/main" noChangeAspect="1"/>
+            </wp:cNvGraphicFramePr>
+            <a:graphic xmlns:a="http://schemas.openxmlformats.org/drawingml/2006/main">
+              <a:graphicData uri="http://schemas.openxmlformats.org/drawingml/2006/picture">
+                <pic:pic xmlns:pic="http://schemas.openxmlformats.org/drawingml/2006/picture">
+                  <pic:nvPicPr>
+                    <pic:cNvPr id="1" name=""/>
+                    <pic:cNvPicPr/>
+                  </pic:nvPicPr>
+                  <pic:blipFill>
+                    <a:blip r:embed="rId25"/>
+                    <a:stretch>
+                      <a:fillRect/>
+                    </a:stretch>
+                  </pic:blipFill>
+                  <pic:spPr>
+                    <a:xfrm>
+                      <a:off x="0" y="0"/>
+                      <a:ext cx="3676650" cy="828675"/>
+                    </a:xfrm>
+                    <a:prstGeom prst="rect">
+                      <a:avLst/>
+                    </a:prstGeom>
+                  </pic:spPr>
+                </pic:pic>
+              </a:graphicData>
+            </a:graphic>
+          </wp:inline>
+        </w:drawing>
+      </w:r>
+    </w:p>
+    <w:p>
+      <w:pPr>
+        <w:rPr>
+          <w:rFonts w:asciiTheme="minorBidi" w:hAnsiTheme="minorBidi"/>
+          <w:b/>
+          <w:bCs/>
+          <w:color w:val="C00000"/>
+        </w:rPr>
+      </w:pPr>
+      <w:r>
+        <w:rPr>
+          <w:rFonts w:asciiTheme="minorBidi" w:hAnsiTheme="minorBidi"/>
+          <w:b/>
+          <w:bCs/>
+          <w:color w:val="C00000"/>
+        </w:rPr>
+        <w:t xml:space="preserve">@RequestBody </w:t>
+      </w:r>
+    </w:p>
+    <w:p>
+      <w:pPr>
+        <w:rPr>
+          <w:rFonts w:asciiTheme="minorBidi" w:hAnsiTheme="minorBidi"/>
+        </w:rPr>
+      </w:pPr>
+      <w:r>
+        <w:rPr>
+          <w:rFonts w:asciiTheme="minorBidi" w:hAnsiTheme="minorBidi"/>
+        </w:rPr>
+        <w:t>It means, take the request body then shovel it inside the object person.</w:t>
+      </w:r>
+    </w:p>
+    <w:p>
+      <w:pPr>
+        <w:rPr>
+          <w:rFonts w:asciiTheme="minorBidi" w:hAnsiTheme="minorBidi"/>
+        </w:rPr>
+      </w:pPr>
+      <w:r>
+        <w:rPr>
+          <w:rFonts w:asciiTheme="minorBidi" w:hAnsiTheme="minorBidi"/>
+          <w:b/>
+          <w:bCs/>
+          <w:color w:val="C00000"/>
+        </w:rPr>
+        <w:t>@</w:t>
+      </w:r>
+      <w:proofErr w:type="spellStart"/>
+      <w:proofErr w:type="gramStart"/>
+      <w:r>
+        <w:rPr>
+          <w:rFonts w:asciiTheme="minorBidi" w:hAnsiTheme="minorBidi"/>
+          <w:b/>
+          <w:bCs/>
+          <w:color w:val="C00000"/>
+        </w:rPr>
+        <w:t>RequestMapping</w:t>
+      </w:r>
+      <w:proofErr w:type="spellEnd"/>
+      <w:r>
+        <w:rPr>
+          <w:rFonts w:asciiTheme="minorBidi" w:hAnsiTheme="minorBidi"/>
+          <w:b/>
+          <w:bCs/>
+          <w:color w:val="C00000"/>
+        </w:rPr>
+        <w:t xml:space="preserve"> </w:t>
+      </w:r>
+      <w:r>
+        <w:rPr>
+          <w:rFonts w:asciiTheme="minorBidi" w:hAnsiTheme="minorBidi"/>
+        </w:rPr>
+        <w:t>:</w:t>
+      </w:r>
+      <w:proofErr w:type="gramEnd"/>
+      <w:r>
+        <w:rPr>
+          <w:rFonts w:asciiTheme="minorBidi" w:hAnsiTheme="minorBidi"/>
+        </w:rPr>
+        <w:t xml:space="preserve"> before your class then define your URLs inside it. </w:t>
+      </w:r>
+    </w:p>
+    <w:p>
+      <w:pPr>
+        <w:rPr>
+          <w:rFonts w:asciiTheme="minorBidi" w:hAnsiTheme="minorBidi"/>
+          <w:b/>
+          <w:bCs/>
+        </w:rPr>
+      </w:pPr>
+      <w:r>
+        <w:rPr>
+          <w:rFonts w:asciiTheme="minorBidi" w:hAnsiTheme="minorBidi"/>
+          <w:b/>
+          <w:bCs/>
+        </w:rPr>
+        <w:br w:type="page"/>
+      </w:r>
+    </w:p>
+    <w:p>
+      <w:pPr>
+        <w:rPr>
+          <w:rFonts w:ascii="Helvetica" w:hAnsi="Helvetica" w:cs="Helvetica"/>
+          <w:color w:val="505050"/>
+          <w:sz w:val="18"/>
+          <w:szCs w:val="18"/>
+          <w:shd w:val="clear" w:color="auto" w:fill="FFFFFF"/>
+        </w:rPr>
+      </w:pPr>
+      <w:r>
+        <w:rPr>
+          <w:rFonts w:asciiTheme="minorBidi" w:hAnsiTheme="minorBidi"/>
+        </w:rPr>
+        <w:lastRenderedPageBreak/>
+        <w:t xml:space="preserve">Now, </w:t>
+      </w:r>
+      <w:r>
+        <w:rPr>
+          <w:rFonts w:asciiTheme="minorBidi" w:hAnsiTheme="minorBidi"/>
+        </w:rPr>
+        <w:t>since</w:t>
+      </w:r>
+      <w:r>
+        <w:rPr>
+          <w:rFonts w:asciiTheme="minorBidi" w:hAnsiTheme="minorBidi"/>
+        </w:rPr>
+        <w:t xml:space="preserve"> we don’t have a client such as React App or Android App, we will use postman as our client. We will post to this </w:t>
+      </w:r>
+      <w:proofErr w:type="gramStart"/>
+      <w:r>
+        <w:rPr>
+          <w:rFonts w:asciiTheme="minorBidi" w:hAnsiTheme="minorBidi"/>
+        </w:rPr>
+        <w:t>URL :</w:t>
+      </w:r>
+      <w:proofErr w:type="gramEnd"/>
+      <w:r>
+        <w:rPr>
+          <w:rFonts w:asciiTheme="minorBidi" w:hAnsiTheme="minorBidi"/>
+        </w:rPr>
+        <w:t xml:space="preserve"> </w:t>
+      </w:r>
+      <w:r>
+        <w:rPr>
+          <w:rFonts w:ascii="Helvetica" w:hAnsi="Helvetica" w:cs="Helvetica"/>
+          <w:color w:val="505050"/>
+          <w:sz w:val="18"/>
+          <w:szCs w:val="18"/>
+          <w:shd w:val="clear" w:color="auto" w:fill="FFFFFF"/>
+        </w:rPr>
+        <w:t>localhost:8080/</w:t>
+      </w:r>
+      <w:proofErr w:type="spellStart"/>
+      <w:r>
+        <w:rPr>
+          <w:rFonts w:ascii="Helvetica" w:hAnsi="Helvetica" w:cs="Helvetica"/>
+          <w:color w:val="505050"/>
+          <w:sz w:val="18"/>
+          <w:szCs w:val="18"/>
+          <w:shd w:val="clear" w:color="auto" w:fill="FFFFFF"/>
+        </w:rPr>
+        <w:t>api</w:t>
+      </w:r>
+      <w:proofErr w:type="spellEnd"/>
+      <w:r>
+        <w:rPr>
+          <w:rFonts w:ascii="Helvetica" w:hAnsi="Helvetica" w:cs="Helvetica"/>
+          <w:color w:val="505050"/>
+          <w:sz w:val="18"/>
+          <w:szCs w:val="18"/>
+          <w:shd w:val="clear" w:color="auto" w:fill="FFFFFF"/>
+        </w:rPr>
+        <w:t xml:space="preserve">/v1/person </w:t>
+      </w:r>
+      <w:r>
+        <w:rPr>
+          <w:rFonts w:asciiTheme="minorBidi" w:hAnsiTheme="minorBidi"/>
+        </w:rPr>
+        <w:t>As shown below</w:t>
+      </w:r>
+      <w:r>
+        <w:rPr>
+          <w:rFonts w:asciiTheme="minorBidi" w:hAnsiTheme="minorBidi"/>
+        </w:rPr>
+        <w:t xml:space="preserve">. </w:t>
+      </w:r>
+      <w:r>
+        <w:rPr>
+          <w:rFonts w:asciiTheme="minorBidi" w:hAnsiTheme="minorBidi"/>
+          <w:color w:val="C00000"/>
+        </w:rPr>
+        <w:t xml:space="preserve">Notice, we did not send id since it’s generated already in the service. </w:t>
+      </w:r>
+    </w:p>
+    <w:p>
+      <w:pPr>
+        <w:rPr>
+          <w:rFonts w:ascii="Helvetica" w:hAnsi="Helvetica" w:cs="Helvetica"/>
+          <w:color w:val="505050"/>
+          <w:sz w:val="18"/>
+          <w:szCs w:val="18"/>
+          <w:shd w:val="clear" w:color="auto" w:fill="FFFFFF"/>
+        </w:rPr>
+      </w:pPr>
+      <w:r>
+        <w:rPr>
+          <w:noProof/>
+        </w:rPr>
+        <w:drawing>
+          <wp:inline distT="0" distB="0" distL="0" distR="0" wp14:anchorId="0C1A9587" wp14:editId="0260D749">
+            <wp:extent cx="5943600" cy="1666875"/>
+            <wp:effectExtent l="0" t="0" r="0" b="9525"/>
+            <wp:docPr id="12" name="Picture 12"/>
+            <wp:cNvGraphicFramePr>
+              <a:graphicFrameLocks xmlns:a="http://schemas.openxmlformats.org/drawingml/2006/main" noChangeAspect="1"/>
+            </wp:cNvGraphicFramePr>
+            <a:graphic xmlns:a="http://schemas.openxmlformats.org/drawingml/2006/main">
+              <a:graphicData uri="http://schemas.openxmlformats.org/drawingml/2006/picture">
+                <pic:pic xmlns:pic="http://schemas.openxmlformats.org/drawingml/2006/picture">
+                  <pic:nvPicPr>
+                    <pic:cNvPr id="1" name=""/>
+                    <pic:cNvPicPr/>
+                  </pic:nvPicPr>
+                  <pic:blipFill>
+                    <a:blip r:embed="rId26"/>
+                    <a:stretch>
+                      <a:fillRect/>
+                    </a:stretch>
+                  </pic:blipFill>
+                  <pic:spPr>
+                    <a:xfrm>
+                      <a:off x="0" y="0"/>
+                      <a:ext cx="5943600" cy="1666875"/>
+                    </a:xfrm>
+                    <a:prstGeom prst="rect">
+                      <a:avLst/>
+                    </a:prstGeom>
+                  </pic:spPr>
+                </pic:pic>
+              </a:graphicData>
+            </a:graphic>
+          </wp:inline>
+        </w:drawing>
+      </w:r>
+    </w:p>
+    <w:p>
+      <w:pPr>
+        <w:rPr>
+          <w:rFonts w:ascii="Helvetica" w:hAnsi="Helvetica" w:cs="Helvetica"/>
+          <w:color w:val="505050"/>
+          <w:sz w:val="18"/>
+          <w:szCs w:val="18"/>
+          <w:shd w:val="clear" w:color="auto" w:fill="FFFFFF"/>
+        </w:rPr>
+      </w:pPr>
+    </w:p>
+    <w:p>
+      <w:pPr>
+        <w:rPr>
+          <w:rFonts w:asciiTheme="minorBidi" w:hAnsiTheme="minorBidi"/>
+        </w:rPr>
+      </w:pPr>
+      <w:r>
+        <w:rPr>
+          <w:rFonts w:asciiTheme="minorBidi" w:hAnsiTheme="minorBidi"/>
+        </w:rPr>
+        <w:t>B</w:t>
+      </w:r>
+      <w:r>
+        <w:rPr>
+          <w:rFonts w:asciiTheme="minorBidi" w:hAnsiTheme="minorBidi"/>
+        </w:rPr>
+        <w:t>u</w:t>
+      </w:r>
+      <w:r>
+        <w:rPr>
+          <w:rFonts w:asciiTheme="minorBidi" w:hAnsiTheme="minorBidi"/>
+        </w:rPr>
+        <w:t>t</w:t>
+      </w:r>
+      <w:r>
+        <w:rPr>
+          <w:rFonts w:asciiTheme="minorBidi" w:hAnsiTheme="minorBidi"/>
+        </w:rPr>
+        <w:t xml:space="preserve"> remember, we need to post these properties (name and id) but we should first define them in Person class as show here. </w:t>
+      </w:r>
+      <w:r>
+        <w:rPr>
+          <w:rFonts w:asciiTheme="minorBidi" w:hAnsiTheme="minorBidi"/>
+          <w:b/>
+          <w:bCs/>
+          <w:color w:val="C00000"/>
+        </w:rPr>
+        <w:t>@JsonProperty</w:t>
+      </w:r>
+      <w:r>
+        <w:rPr>
+          <w:rFonts w:asciiTheme="minorBidi" w:hAnsiTheme="minorBidi"/>
+          <w:color w:val="C00000"/>
+        </w:rPr>
+        <w:t xml:space="preserve"> </w:t>
+      </w:r>
+      <w:r>
+        <w:rPr>
+          <w:rFonts w:asciiTheme="minorBidi" w:hAnsiTheme="minorBidi"/>
+        </w:rPr>
+        <w:t>means t</w:t>
+      </w:r>
+      <w:r>
+        <w:rPr>
+          <w:rFonts w:asciiTheme="minorBidi" w:hAnsiTheme="minorBidi"/>
+        </w:rPr>
+        <w:t xml:space="preserve">ake this property and convert it to JAVA class. </w:t>
+      </w:r>
+      <w:r>
+        <w:rPr>
+          <w:rFonts w:asciiTheme="minorBidi" w:hAnsiTheme="minorBidi"/>
+        </w:rPr>
+        <w:t>Also, t</w:t>
+      </w:r>
+      <w:r>
+        <w:rPr>
+          <w:rFonts w:asciiTheme="minorBidi" w:hAnsiTheme="minorBidi"/>
+        </w:rPr>
+        <w:t xml:space="preserve">he </w:t>
+      </w:r>
+      <w:r>
+        <w:rPr>
+          <w:rFonts w:asciiTheme="minorBidi" w:hAnsiTheme="minorBidi"/>
+          <w:b/>
+          <w:bCs/>
+          <w:color w:val="C00000"/>
+        </w:rPr>
+        <w:t>@JsonProperty</w:t>
+      </w:r>
+      <w:r>
+        <w:rPr>
+          <w:rFonts w:asciiTheme="minorBidi" w:hAnsiTheme="minorBidi"/>
+          <w:color w:val="C00000"/>
+        </w:rPr>
+        <w:t xml:space="preserve"> </w:t>
+      </w:r>
+      <w:r>
+        <w:rPr>
+          <w:rFonts w:asciiTheme="minorBidi" w:hAnsiTheme="minorBidi"/>
+        </w:rPr>
+        <w:t>annotation is used to map property names with JSON keys during serialization and deserialization. It takes a String attribute that specifies the name that should be mapped to the field during serialization.</w:t>
+      </w:r>
+    </w:p>
+    <w:p>
+      <w:pPr>
+        <w:rPr>
+          <w:rFonts w:asciiTheme="minorBidi" w:hAnsiTheme="minorBidi"/>
+        </w:rPr>
+      </w:pPr>
+      <w:r>
+        <w:rPr>
+          <w:noProof/>
+        </w:rPr>
+        <w:drawing>
+          <wp:inline distT="0" distB="0" distL="0" distR="0" wp14:anchorId="2572CCA9" wp14:editId="0963DA4A">
+            <wp:extent cx="5493385" cy="723900"/>
+            <wp:effectExtent l="0" t="0" r="0" b="0"/>
+            <wp:docPr id="9" name="Picture 9"/>
+            <wp:cNvGraphicFramePr>
+              <a:graphicFrameLocks xmlns:a="http://schemas.openxmlformats.org/drawingml/2006/main" noChangeAspect="1"/>
+            </wp:cNvGraphicFramePr>
+            <a:graphic xmlns:a="http://schemas.openxmlformats.org/drawingml/2006/main">
+              <a:graphicData uri="http://schemas.openxmlformats.org/drawingml/2006/picture">
+                <pic:pic xmlns:pic="http://schemas.openxmlformats.org/drawingml/2006/picture">
+                  <pic:nvPicPr>
+                    <pic:cNvPr id="1" name=""/>
+                    <pic:cNvPicPr/>
+                  </pic:nvPicPr>
+                  <pic:blipFill>
+                    <a:blip r:embed="rId27"/>
+                    <a:stretch>
+                      <a:fillRect/>
+                    </a:stretch>
+                  </pic:blipFill>
+                  <pic:spPr>
+                    <a:xfrm>
+                      <a:off x="0" y="0"/>
+                      <a:ext cx="5689983" cy="749807"/>
+                    </a:xfrm>
+                    <a:prstGeom prst="rect">
+                      <a:avLst/>
+                    </a:prstGeom>
+                  </pic:spPr>
+                </pic:pic>
+              </a:graphicData>
+            </a:graphic>
+          </wp:inline>
+        </w:drawing>
+      </w:r>
+    </w:p>
+    <w:p>
+      <w:pPr>
+        <w:rPr>
+          <w:rFonts w:asciiTheme="minorBidi" w:hAnsiTheme="minorBidi"/>
+        </w:rPr>
+      </w:pPr>
     </w:p>
     <w:p>
       <w:pPr>

</xml_diff>

<commit_message>
Setting All HTTP methods & completing them with Testing !
</commit_message>
<xml_diff>
--- a/src/main/java/com/freeCodeCamp/SpringBoot.docx
+++ b/src/main/java/com/freeCodeCamp/SpringBoot.docx
@@ -8,8 +8,6 @@
           <w:rFonts w:asciiTheme="minorBidi" w:hAnsiTheme="minorBidi"/>
         </w:rPr>
       </w:pPr>
-      <w:bookmarkStart w:id="0" w:name="_GoBack"/>
-      <w:bookmarkEnd w:id="0"/>
       <w:r>
         <w:rPr>
           <w:rFonts w:asciiTheme="minorBidi" w:hAnsiTheme="minorBidi"/>
@@ -618,8 +616,8 @@
       </w:pPr>
     </w:p>
     <w:p/>
-    <w:bookmarkStart w:id="1" w:name="_MON_1641806919"/>
-    <w:bookmarkEnd w:id="1"/>
+    <w:bookmarkStart w:id="0" w:name="_MON_1641806919"/>
+    <w:bookmarkEnd w:id="0"/>
     <w:p>
       <w:r>
         <w:object w:dxaOrig="8235" w:dyaOrig="6070" w14:anchorId="7F5496B9">
@@ -645,7 +643,7 @@
           <v:shape id="_x0000_i1025" type="#_x0000_t75" style="width:410.25pt;height:302.25pt" o:ole="">
             <v:imagedata r:id="rId10" o:title=""/>
           </v:shape>
-          <o:OLEObject Type="Embed" ProgID="Word.Document.12" ShapeID="_x0000_i1025" DrawAspect="Content" ObjectID="_1642763226" r:id="rId11">
+          <o:OLEObject Type="Embed" ProgID="Word.Document.12" ShapeID="_x0000_i1025" DrawAspect="Content" ObjectID="_1642848045" r:id="rId11">
             <o:FieldCodes>\s</o:FieldCodes>
           </o:OLEObject>
         </w:object>
@@ -730,8 +728,8 @@
         <w:br w:type="page"/>
       </w:r>
     </w:p>
-    <w:bookmarkStart w:id="2" w:name="_MON_1641808091"/>
-    <w:bookmarkEnd w:id="2"/>
+    <w:bookmarkStart w:id="1" w:name="_MON_1641808091"/>
+    <w:bookmarkEnd w:id="1"/>
     <w:p>
       <w:pPr>
         <w:rPr>
@@ -746,7 +744,7 @@
           <v:shape id="_x0000_i1026" type="#_x0000_t75" style="width:468pt;height:245.25pt" o:ole="">
             <v:imagedata r:id="rId12" o:title=""/>
           </v:shape>
-          <o:OLEObject Type="Embed" ProgID="Word.Document.12" ShapeID="_x0000_i1026" DrawAspect="Content" ObjectID="_1642763227" r:id="rId13">
+          <o:OLEObject Type="Embed" ProgID="Word.Document.12" ShapeID="_x0000_i1026" DrawAspect="Content" ObjectID="_1642848046" r:id="rId13">
             <o:FieldCodes>\s</o:FieldCodes>
           </o:OLEObject>
         </w:object>
@@ -864,8 +862,8 @@
         </w:rPr>
         <w:t xml:space="preserve"> </w:t>
       </w:r>
-      <w:bookmarkStart w:id="3" w:name="_MON_1642402750"/>
-      <w:bookmarkEnd w:id="3"/>
+      <w:bookmarkStart w:id="2" w:name="_MON_1642402750"/>
+      <w:bookmarkEnd w:id="2"/>
       <w:r>
         <w:rPr>
           <w:rFonts w:asciiTheme="minorBidi" w:hAnsiTheme="minorBidi"/>
@@ -874,7 +872,7 @@
           <v:shape id="_x0000_i1027" type="#_x0000_t75" style="width:468pt;height:233.25pt" o:ole="">
             <v:imagedata r:id="rId14" o:title=""/>
           </v:shape>
-          <o:OLEObject Type="Embed" ProgID="Word.Document.12" ShapeID="_x0000_i1027" DrawAspect="Content" ObjectID="_1642763228" r:id="rId15">
+          <o:OLEObject Type="Embed" ProgID="Word.Document.12" ShapeID="_x0000_i1027" DrawAspect="Content" ObjectID="_1642848047" r:id="rId15">
             <o:FieldCodes>\s</o:FieldCodes>
           </o:OLEObject>
         </w:object>
@@ -935,6 +933,8 @@
       </w:r>
       <w:proofErr w:type="spellEnd"/>
     </w:p>
+    <w:bookmarkStart w:id="3" w:name="_MON_1642413018"/>
+    <w:bookmarkEnd w:id="3"/>
     <w:p>
       <w:pPr>
         <w:rPr>
@@ -944,17 +944,6 @@
           <w:color w:val="FF0000"/>
         </w:rPr>
       </w:pPr>
-      <w:r>
-        <w:rPr>
-          <w:rFonts w:asciiTheme="minorBidi" w:hAnsiTheme="minorBidi"/>
-          <w:b/>
-          <w:bCs/>
-          <w:color w:val="FF0000"/>
-        </w:rPr>
-        <w:t>@@</w:t>
-      </w:r>
-      <w:bookmarkStart w:id="4" w:name="_MON_1642413018"/>
-      <w:bookmarkEnd w:id="4"/>
       <w:r>
         <w:rPr>
           <w:rFonts w:asciiTheme="minorBidi" w:hAnsiTheme="minorBidi"/>
@@ -966,7 +955,7 @@
           <v:shape id="_x0000_i1028" type="#_x0000_t75" style="width:468pt;height:233.25pt" o:ole="">
             <v:imagedata r:id="rId16" o:title=""/>
           </v:shape>
-          <o:OLEObject Type="Embed" ProgID="Word.Document.12" ShapeID="_x0000_i1028" DrawAspect="Content" ObjectID="_1642763229" r:id="rId17">
+          <o:OLEObject Type="Embed" ProgID="Word.Document.12" ShapeID="_x0000_i1028" DrawAspect="Content" ObjectID="_1642848048" r:id="rId17">
             <o:FieldCodes>\s</o:FieldCodes>
           </o:OLEObject>
         </w:object>
@@ -1073,8 +1062,8 @@
         <w:t xml:space="preserve">. </w:t>
       </w:r>
     </w:p>
-    <w:bookmarkStart w:id="5" w:name="_MON_1642413160"/>
-    <w:bookmarkEnd w:id="5"/>
+    <w:bookmarkStart w:id="4" w:name="_MON_1642413160"/>
+    <w:bookmarkEnd w:id="4"/>
     <w:p>
       <w:pPr>
         <w:rPr>
@@ -1095,7 +1084,7 @@
           <v:shape id="_x0000_i1029" type="#_x0000_t75" style="width:468pt;height:233.25pt" o:ole="">
             <v:imagedata r:id="rId18" o:title=""/>
           </v:shape>
-          <o:OLEObject Type="Embed" ProgID="Word.Document.12" ShapeID="_x0000_i1029" DrawAspect="Content" ObjectID="_1642763230" r:id="rId19">
+          <o:OLEObject Type="Embed" ProgID="Word.Document.12" ShapeID="_x0000_i1029" DrawAspect="Content" ObjectID="_1642848049" r:id="rId19">
             <o:FieldCodes>\s</o:FieldCodes>
           </o:OLEObject>
         </w:object>
@@ -2590,8 +2579,993 @@
       <w:pPr>
         <w:rPr>
           <w:rFonts w:asciiTheme="minorBidi" w:hAnsiTheme="minorBidi"/>
-        </w:rPr>
-      </w:pPr>
+          <w:b/>
+          <w:bCs/>
+        </w:rPr>
+      </w:pPr>
+      <w:r>
+        <w:rPr>
+          <w:rFonts w:asciiTheme="minorBidi" w:hAnsiTheme="minorBidi"/>
+          <w:b/>
+          <w:bCs/>
+        </w:rPr>
+        <w:t xml:space="preserve">Now, </w:t>
+      </w:r>
+      <w:r>
+        <w:rPr>
+          <w:rFonts w:asciiTheme="minorBidi" w:hAnsiTheme="minorBidi"/>
+          <w:b/>
+          <w:bCs/>
+        </w:rPr>
+        <w:t>how</w:t>
+      </w:r>
+      <w:r>
+        <w:rPr>
+          <w:rFonts w:asciiTheme="minorBidi" w:hAnsiTheme="minorBidi"/>
+          <w:b/>
+          <w:bCs/>
+        </w:rPr>
+        <w:t xml:space="preserve"> can link classes together. </w:t>
+      </w:r>
+    </w:p>
+    <w:p>
+      <w:pPr>
+        <w:ind w:firstLine="720"/>
+        <w:rPr>
+          <w:rFonts w:asciiTheme="minorBidi" w:hAnsiTheme="minorBidi"/>
+          <w:b/>
+          <w:bCs/>
+        </w:rPr>
+      </w:pPr>
+      <w:r>
+        <w:rPr>
+          <w:rFonts w:asciiTheme="minorBidi" w:hAnsiTheme="minorBidi"/>
+          <w:b/>
+          <w:bCs/>
+        </w:rPr>
+        <w:t xml:space="preserve">Step01: </w:t>
+      </w:r>
+      <w:r>
+        <w:rPr>
+          <w:rFonts w:asciiTheme="minorBidi" w:hAnsiTheme="minorBidi"/>
+        </w:rPr>
+        <w:t xml:space="preserve">In Class </w:t>
+      </w:r>
+      <w:r>
+        <w:rPr>
+          <w:rFonts w:asciiTheme="minorBidi" w:hAnsiTheme="minorBidi"/>
+        </w:rPr>
+        <w:t>P</w:t>
+      </w:r>
+      <w:r>
+        <w:rPr>
+          <w:rFonts w:asciiTheme="minorBidi" w:hAnsiTheme="minorBidi"/>
+        </w:rPr>
+        <w:t>erson define the properties that they are</w:t>
+      </w:r>
+      <w:r>
+        <w:rPr>
+          <w:rFonts w:asciiTheme="minorBidi" w:hAnsiTheme="minorBidi"/>
+          <w:b/>
+          <w:bCs/>
+        </w:rPr>
+        <w:t xml:space="preserve"> </w:t>
+      </w:r>
+      <w:r>
+        <w:rPr>
+          <w:rFonts w:asciiTheme="minorBidi" w:hAnsiTheme="minorBidi"/>
+          <w:b/>
+          <w:bCs/>
+          <w:color w:val="C00000"/>
+        </w:rPr>
+        <w:t>@</w:t>
+      </w:r>
+      <w:proofErr w:type="spellStart"/>
+      <w:r>
+        <w:rPr>
+          <w:rFonts w:asciiTheme="minorBidi" w:hAnsiTheme="minorBidi"/>
+          <w:b/>
+          <w:bCs/>
+          <w:color w:val="C00000"/>
+        </w:rPr>
+        <w:t>JasonProperty</w:t>
+      </w:r>
+      <w:proofErr w:type="spellEnd"/>
+      <w:r>
+        <w:rPr>
+          <w:rFonts w:asciiTheme="minorBidi" w:hAnsiTheme="minorBidi"/>
+          <w:b/>
+          <w:bCs/>
+        </w:rPr>
+        <w:t xml:space="preserve">. </w:t>
+      </w:r>
+    </w:p>
+    <w:p>
+      <w:pPr>
+        <w:rPr>
+          <w:rFonts w:asciiTheme="minorBidi" w:hAnsiTheme="minorBidi"/>
+        </w:rPr>
+      </w:pPr>
+      <w:r>
+        <w:rPr>
+          <w:noProof/>
+        </w:rPr>
+        <w:drawing>
+          <wp:inline distT="0" distB="0" distL="0" distR="0" wp14:anchorId="3ED1CBA4" wp14:editId="0C4B74EE">
+            <wp:extent cx="4905375" cy="1027872"/>
+            <wp:effectExtent l="0" t="0" r="0" b="1270"/>
+            <wp:docPr id="10" name="Picture 10"/>
+            <wp:cNvGraphicFramePr>
+              <a:graphicFrameLocks xmlns:a="http://schemas.openxmlformats.org/drawingml/2006/main" noChangeAspect="1"/>
+            </wp:cNvGraphicFramePr>
+            <a:graphic xmlns:a="http://schemas.openxmlformats.org/drawingml/2006/main">
+              <a:graphicData uri="http://schemas.openxmlformats.org/drawingml/2006/picture">
+                <pic:pic xmlns:pic="http://schemas.openxmlformats.org/drawingml/2006/picture">
+                  <pic:nvPicPr>
+                    <pic:cNvPr id="1" name=""/>
+                    <pic:cNvPicPr/>
+                  </pic:nvPicPr>
+                  <pic:blipFill>
+                    <a:blip r:embed="rId28"/>
+                    <a:stretch>
+                      <a:fillRect/>
+                    </a:stretch>
+                  </pic:blipFill>
+                  <pic:spPr>
+                    <a:xfrm>
+                      <a:off x="0" y="0"/>
+                      <a:ext cx="4993429" cy="1046323"/>
+                    </a:xfrm>
+                    <a:prstGeom prst="rect">
+                      <a:avLst/>
+                    </a:prstGeom>
+                  </pic:spPr>
+                </pic:pic>
+              </a:graphicData>
+            </a:graphic>
+          </wp:inline>
+        </w:drawing>
+      </w:r>
+    </w:p>
+    <w:p>
+      <w:pPr>
+        <w:ind w:left="720" w:firstLine="720"/>
+        <w:rPr>
+          <w:rFonts w:asciiTheme="minorBidi" w:hAnsiTheme="minorBidi"/>
+        </w:rPr>
+      </w:pPr>
+      <w:r>
+        <w:rPr>
+          <w:rFonts w:asciiTheme="minorBidi" w:hAnsiTheme="minorBidi"/>
+        </w:rPr>
+        <w:t xml:space="preserve">“id” in between quotation should matches with the key in Json body. </w:t>
+      </w:r>
+    </w:p>
+    <w:p>
+      <w:pPr>
+        <w:rPr>
+          <w:rFonts w:asciiTheme="minorBidi" w:hAnsiTheme="minorBidi"/>
+        </w:rPr>
+      </w:pPr>
+      <w:r>
+        <w:rPr>
+          <w:rFonts w:asciiTheme="minorBidi" w:hAnsiTheme="minorBidi"/>
+        </w:rPr>
+        <w:tab/>
+      </w:r>
+      <w:r>
+        <w:rPr>
+          <w:rFonts w:asciiTheme="minorBidi" w:hAnsiTheme="minorBidi"/>
+          <w:b/>
+          <w:bCs/>
+        </w:rPr>
+        <w:t>Step02:</w:t>
+      </w:r>
+      <w:r>
+        <w:rPr>
+          <w:rFonts w:asciiTheme="minorBidi" w:hAnsiTheme="minorBidi"/>
+        </w:rPr>
+        <w:t xml:space="preserve"> Tell spring you are receiving this JSON payload from the actual body</w:t>
+      </w:r>
+      <w:r>
+        <w:rPr>
+          <w:rFonts w:asciiTheme="minorBidi" w:hAnsiTheme="minorBidi"/>
+        </w:rPr>
+        <w:t xml:space="preserve"> by using </w:t>
+      </w:r>
+      <w:r>
+        <w:rPr>
+          <w:rFonts w:asciiTheme="minorBidi" w:hAnsiTheme="minorBidi"/>
+          <w:b/>
+          <w:bCs/>
+          <w:color w:val="C00000"/>
+        </w:rPr>
+        <w:t>@</w:t>
+      </w:r>
+      <w:proofErr w:type="spellStart"/>
+      <w:r>
+        <w:rPr>
+          <w:rFonts w:asciiTheme="minorBidi" w:hAnsiTheme="minorBidi"/>
+          <w:b/>
+          <w:bCs/>
+          <w:color w:val="C00000"/>
+        </w:rPr>
+        <w:t>RequestBody</w:t>
+      </w:r>
+      <w:proofErr w:type="spellEnd"/>
+      <w:r>
+        <w:rPr>
+          <w:rFonts w:asciiTheme="minorBidi" w:hAnsiTheme="minorBidi"/>
+        </w:rPr>
+        <w:t xml:space="preserve"> in your post method.</w:t>
+      </w:r>
+    </w:p>
+    <w:p>
+      <w:pPr>
+        <w:ind w:firstLine="720"/>
+        <w:rPr>
+          <w:noProof/>
+        </w:rPr>
+      </w:pPr>
+      <w:r>
+        <w:rPr>
+          <w:rFonts w:asciiTheme="minorBidi" w:hAnsiTheme="minorBidi"/>
+          <w:b/>
+          <w:bCs/>
+          <w:color w:val="C00000"/>
+        </w:rPr>
+        <w:drawing>
+          <wp:anchor distT="0" distB="0" distL="114300" distR="114300" simplePos="0" relativeHeight="251662336" behindDoc="1" locked="0" layoutInCell="1" allowOverlap="1" wp14:anchorId="77B77671" wp14:editId="7E56FB8C">
+            <wp:simplePos x="0" y="0"/>
+            <wp:positionH relativeFrom="margin">
+              <wp:align>left</wp:align>
+            </wp:positionH>
+            <wp:positionV relativeFrom="paragraph">
+              <wp:posOffset>438150</wp:posOffset>
+            </wp:positionV>
+            <wp:extent cx="1219200" cy="457200"/>
+            <wp:effectExtent l="0" t="0" r="0" b="0"/>
+            <wp:wrapTight wrapText="bothSides">
+              <wp:wrapPolygon edited="0">
+                <wp:start x="0" y="0"/>
+                <wp:lineTo x="0" y="20700"/>
+                <wp:lineTo x="21263" y="20700"/>
+                <wp:lineTo x="21263" y="0"/>
+                <wp:lineTo x="0" y="0"/>
+              </wp:wrapPolygon>
+            </wp:wrapTight>
+            <wp:docPr id="11" name="Picture 11"/>
+            <wp:cNvGraphicFramePr>
+              <a:graphicFrameLocks xmlns:a="http://schemas.openxmlformats.org/drawingml/2006/main" noChangeAspect="1"/>
+            </wp:cNvGraphicFramePr>
+            <a:graphic xmlns:a="http://schemas.openxmlformats.org/drawingml/2006/main">
+              <a:graphicData uri="http://schemas.openxmlformats.org/drawingml/2006/picture">
+                <pic:pic xmlns:pic="http://schemas.openxmlformats.org/drawingml/2006/picture">
+                  <pic:nvPicPr>
+                    <pic:cNvPr id="1" name=""/>
+                    <pic:cNvPicPr/>
+                  </pic:nvPicPr>
+                  <pic:blipFill>
+                    <a:blip r:embed="rId29">
+                      <a:extLst>
+                        <a:ext uri="{28A0092B-C50C-407E-A947-70E740481C1C}">
+                          <a14:useLocalDpi xmlns:a14="http://schemas.microsoft.com/office/drawing/2010/main" val="0"/>
+                        </a:ext>
+                      </a:extLst>
+                    </a:blip>
+                    <a:stretch>
+                      <a:fillRect/>
+                    </a:stretch>
+                  </pic:blipFill>
+                  <pic:spPr>
+                    <a:xfrm>
+                      <a:off x="0" y="0"/>
+                      <a:ext cx="1219200" cy="457200"/>
+                    </a:xfrm>
+                    <a:prstGeom prst="rect">
+                      <a:avLst/>
+                    </a:prstGeom>
+                  </pic:spPr>
+                </pic:pic>
+              </a:graphicData>
+            </a:graphic>
+          </wp:anchor>
+        </w:drawing>
+      </w:r>
+      <w:r>
+        <w:rPr>
+          <w:rFonts w:asciiTheme="minorBidi" w:hAnsiTheme="minorBidi"/>
+          <w:b/>
+          <w:bCs/>
+          <w:color w:val="C00000"/>
+        </w:rPr>
+        <w:drawing>
+          <wp:anchor distT="0" distB="0" distL="114300" distR="114300" simplePos="0" relativeHeight="251663360" behindDoc="1" locked="0" layoutInCell="1" allowOverlap="1" wp14:anchorId="5444BCD6" wp14:editId="4BD97924">
+            <wp:simplePos x="0" y="0"/>
+            <wp:positionH relativeFrom="column">
+              <wp:posOffset>1628775</wp:posOffset>
+            </wp:positionH>
+            <wp:positionV relativeFrom="paragraph">
+              <wp:posOffset>255270</wp:posOffset>
+            </wp:positionV>
+            <wp:extent cx="4229100" cy="805815"/>
+            <wp:effectExtent l="0" t="0" r="0" b="0"/>
+            <wp:wrapTight wrapText="bothSides">
+              <wp:wrapPolygon edited="0">
+                <wp:start x="0" y="0"/>
+                <wp:lineTo x="0" y="20936"/>
+                <wp:lineTo x="21503" y="20936"/>
+                <wp:lineTo x="21503" y="0"/>
+                <wp:lineTo x="0" y="0"/>
+              </wp:wrapPolygon>
+            </wp:wrapTight>
+            <wp:docPr id="15" name="Picture 15"/>
+            <wp:cNvGraphicFramePr>
+              <a:graphicFrameLocks xmlns:a="http://schemas.openxmlformats.org/drawingml/2006/main" noChangeAspect="1"/>
+            </wp:cNvGraphicFramePr>
+            <a:graphic xmlns:a="http://schemas.openxmlformats.org/drawingml/2006/main">
+              <a:graphicData uri="http://schemas.openxmlformats.org/drawingml/2006/picture">
+                <pic:pic xmlns:pic="http://schemas.openxmlformats.org/drawingml/2006/picture">
+                  <pic:nvPicPr>
+                    <pic:cNvPr id="1" name=""/>
+                    <pic:cNvPicPr/>
+                  </pic:nvPicPr>
+                  <pic:blipFill>
+                    <a:blip r:embed="rId30">
+                      <a:extLst>
+                        <a:ext uri="{28A0092B-C50C-407E-A947-70E740481C1C}">
+                          <a14:useLocalDpi xmlns:a14="http://schemas.microsoft.com/office/drawing/2010/main" val="0"/>
+                        </a:ext>
+                      </a:extLst>
+                    </a:blip>
+                    <a:stretch>
+                      <a:fillRect/>
+                    </a:stretch>
+                  </pic:blipFill>
+                  <pic:spPr>
+                    <a:xfrm>
+                      <a:off x="0" y="0"/>
+                      <a:ext cx="4229100" cy="805815"/>
+                    </a:xfrm>
+                    <a:prstGeom prst="rect">
+                      <a:avLst/>
+                    </a:prstGeom>
+                  </pic:spPr>
+                </pic:pic>
+              </a:graphicData>
+            </a:graphic>
+          </wp:anchor>
+        </w:drawing>
+      </w:r>
+      <w:r>
+        <w:rPr>
+          <w:rFonts w:asciiTheme="minorBidi" w:hAnsiTheme="minorBidi"/>
+          <w:b/>
+          <w:bCs/>
+          <w:color w:val="C00000"/>
+        </w:rPr>
+        <w:t>@RequestBody</w:t>
+      </w:r>
+      <w:r>
+        <w:rPr>
+          <w:noProof/>
+          <w:color w:val="FF0000"/>
+        </w:rPr>
+        <w:t xml:space="preserve"> </w:t>
+      </w:r>
+      <w:r>
+        <w:rPr>
+          <w:noProof/>
+          <w:color w:val="FF0000"/>
+        </w:rPr>
+        <w:t xml:space="preserve">means take Json body </w:t>
+      </w:r>
+      <w:r>
+        <w:rPr>
+          <w:noProof/>
+          <w:color w:val="FF0000"/>
+        </w:rPr>
+        <w:t>body then shovel that inside person.</w:t>
+      </w:r>
+      <w:r>
+        <w:rPr>
+          <w:noProof/>
+        </w:rPr>
+        <w:t xml:space="preserve"> </w:t>
+      </w:r>
+    </w:p>
+    <w:p>
+      <w:pPr>
+        <w:rPr>
+          <w:b/>
+          <w:bCs/>
+          <w:noProof/>
+        </w:rPr>
+      </w:pPr>
+      <w:r>
+        <w:rPr>
+          <w:b/>
+          <w:bCs/>
+          <w:noProof/>
+        </w:rPr>
+        <w:lastRenderedPageBreak/>
+        <w:t>Arranged order as follows:</w:t>
+      </w:r>
+    </w:p>
+    <w:p>
+      <w:pPr>
+        <w:rPr>
+          <w:noProof/>
+        </w:rPr>
+      </w:pPr>
+      <w:r>
+        <w:rPr>
+          <w:b/>
+          <w:bCs/>
+          <w:noProof/>
+        </w:rPr>
+        <w:tab/>
+      </w:r>
+      <w:r>
+        <w:rPr>
+          <w:noProof/>
+        </w:rPr>
+        <w:t>Class Person (step01)</w:t>
+      </w:r>
+      <w:r>
+        <w:rPr>
+          <w:noProof/>
+          <w:color w:val="FF0000"/>
+          <w:sz w:val="28"/>
+          <w:szCs w:val="28"/>
+        </w:rPr>
+        <w:t xml:space="preserve"> </w:t>
+      </w:r>
+      <w:r>
+        <w:rPr>
+          <w:b/>
+          <w:bCs/>
+          <w:noProof/>
+          <w:color w:val="FF0000"/>
+          <w:sz w:val="28"/>
+          <w:szCs w:val="28"/>
+        </w:rPr>
+        <w:t>-&gt;</w:t>
+      </w:r>
+      <w:r>
+        <w:rPr>
+          <w:noProof/>
+          <w:color w:val="FF0000"/>
+        </w:rPr>
+        <w:t xml:space="preserve"> </w:t>
+      </w:r>
+      <w:r>
+        <w:rPr>
+          <w:noProof/>
+        </w:rPr>
+        <w:t xml:space="preserve">dao (identifiy the method in </w:t>
+      </w:r>
+      <w:r>
+        <w:rPr>
+          <w:noProof/>
+        </w:rPr>
+        <w:t xml:space="preserve">interface &amp; implements it) </w:t>
+      </w:r>
+      <w:r>
+        <w:rPr>
+          <w:b/>
+          <w:bCs/>
+          <w:noProof/>
+          <w:color w:val="FF0000"/>
+          <w:sz w:val="28"/>
+          <w:szCs w:val="28"/>
+        </w:rPr>
+        <w:t>-&gt;</w:t>
+      </w:r>
+      <w:r>
+        <w:rPr>
+          <w:noProof/>
+        </w:rPr>
+        <w:t xml:space="preserve"> service class</w:t>
+      </w:r>
+      <w:r>
+        <w:rPr>
+          <w:noProof/>
+        </w:rPr>
+        <w:t xml:space="preserve">      </w:t>
+      </w:r>
+      <w:r>
+        <w:rPr>
+          <w:noProof/>
+        </w:rPr>
+        <w:t xml:space="preserve"> </w:t>
+      </w:r>
+      <w:r>
+        <w:rPr>
+          <w:b/>
+          <w:bCs/>
+          <w:noProof/>
+          <w:color w:val="FF0000"/>
+          <w:sz w:val="28"/>
+          <w:szCs w:val="28"/>
+        </w:rPr>
+        <w:t>-&gt;</w:t>
+      </w:r>
+      <w:r>
+        <w:rPr>
+          <w:noProof/>
+        </w:rPr>
+        <w:t xml:space="preserve"> controller. </w:t>
+      </w:r>
+    </w:p>
+    <w:p>
+      <w:pPr>
+        <w:pStyle w:val="ListParagraph"/>
+        <w:numPr>
+          <w:ilvl w:val="0"/>
+          <w:numId w:val="5"/>
+        </w:numPr>
+        <w:rPr>
+          <w:b/>
+          <w:bCs/>
+          <w:noProof/>
+          <w:u w:val="single"/>
+        </w:rPr>
+      </w:pPr>
+      <w:r>
+        <w:rPr>
+          <w:b/>
+          <w:bCs/>
+          <w:noProof/>
+          <w:u w:val="single"/>
+        </w:rPr>
+        <w:t xml:space="preserve">Example,  POST Method: </w:t>
+      </w:r>
+    </w:p>
+    <w:p>
+      <w:pPr>
+        <w:rPr>
+          <w:b/>
+          <w:bCs/>
+          <w:noProof/>
+          <w:u w:val="single"/>
+        </w:rPr>
+      </w:pPr>
+      <w:r>
+        <w:rPr>
+          <w:b/>
+          <w:bCs/>
+          <w:noProof/>
+          <w:u w:val="single"/>
+        </w:rPr>
+        <w:t xml:space="preserve">Step 01: </w:t>
+      </w:r>
+      <w:r>
+        <w:rPr>
+          <w:b/>
+          <w:bCs/>
+          <w:noProof/>
+        </w:rPr>
+        <w:t>Already done!</w:t>
+      </w:r>
+    </w:p>
+    <w:p>
+      <w:pPr>
+        <w:rPr>
+          <w:b/>
+          <w:bCs/>
+          <w:noProof/>
+          <w:u w:val="single"/>
+        </w:rPr>
+      </w:pPr>
+      <w:r>
+        <w:rPr>
+          <w:b/>
+          <w:bCs/>
+          <w:noProof/>
+          <w:u w:val="single"/>
+        </w:rPr>
+        <w:t>Step02:</w:t>
+      </w:r>
+      <w:r>
+        <w:rPr>
+          <w:b/>
+          <w:bCs/>
+          <w:noProof/>
+        </w:rPr>
+        <w:t xml:space="preserve">  Go to dao interface creat method.</w:t>
+      </w:r>
+      <w:r>
+        <w:rPr>
+          <w:b/>
+          <w:bCs/>
+          <w:noProof/>
+          <w:u w:val="single"/>
+        </w:rPr>
+        <w:t xml:space="preserve"> </w:t>
+      </w:r>
+      <w:r>
+        <w:rPr>
+          <w:b/>
+          <w:bCs/>
+          <w:noProof/>
+          <w:u w:val="single"/>
+        </w:rPr>
+        <w:t xml:space="preserve"> </w:t>
+      </w:r>
+    </w:p>
+    <w:p>
+      <w:pPr>
+        <w:rPr>
+          <w:b/>
+          <w:bCs/>
+          <w:noProof/>
+          <w:u w:val="single"/>
+        </w:rPr>
+      </w:pPr>
+      <w:r>
+        <w:rPr>
+          <w:noProof/>
+        </w:rPr>
+        <w:drawing>
+          <wp:anchor distT="0" distB="0" distL="114300" distR="114300" simplePos="0" relativeHeight="251664384" behindDoc="1" locked="0" layoutInCell="1" allowOverlap="1" wp14:anchorId="46ACD9C1" wp14:editId="01590426">
+            <wp:simplePos x="0" y="0"/>
+            <wp:positionH relativeFrom="margin">
+              <wp:align>center</wp:align>
+            </wp:positionH>
+            <wp:positionV relativeFrom="paragraph">
+              <wp:posOffset>11430</wp:posOffset>
+            </wp:positionV>
+            <wp:extent cx="3943350" cy="333375"/>
+            <wp:effectExtent l="0" t="0" r="0" b="9525"/>
+            <wp:wrapTight wrapText="bothSides">
+              <wp:wrapPolygon edited="0">
+                <wp:start x="0" y="0"/>
+                <wp:lineTo x="0" y="20983"/>
+                <wp:lineTo x="21496" y="20983"/>
+                <wp:lineTo x="21496" y="0"/>
+                <wp:lineTo x="0" y="0"/>
+              </wp:wrapPolygon>
+            </wp:wrapTight>
+            <wp:docPr id="16" name="Picture 16"/>
+            <wp:cNvGraphicFramePr>
+              <a:graphicFrameLocks xmlns:a="http://schemas.openxmlformats.org/drawingml/2006/main" noChangeAspect="1"/>
+            </wp:cNvGraphicFramePr>
+            <a:graphic xmlns:a="http://schemas.openxmlformats.org/drawingml/2006/main">
+              <a:graphicData uri="http://schemas.openxmlformats.org/drawingml/2006/picture">
+                <pic:pic xmlns:pic="http://schemas.openxmlformats.org/drawingml/2006/picture">
+                  <pic:nvPicPr>
+                    <pic:cNvPr id="1" name=""/>
+                    <pic:cNvPicPr/>
+                  </pic:nvPicPr>
+                  <pic:blipFill>
+                    <a:blip r:embed="rId31">
+                      <a:extLst>
+                        <a:ext uri="{28A0092B-C50C-407E-A947-70E740481C1C}">
+                          <a14:useLocalDpi xmlns:a14="http://schemas.microsoft.com/office/drawing/2010/main" val="0"/>
+                        </a:ext>
+                      </a:extLst>
+                    </a:blip>
+                    <a:stretch>
+                      <a:fillRect/>
+                    </a:stretch>
+                  </pic:blipFill>
+                  <pic:spPr>
+                    <a:xfrm>
+                      <a:off x="0" y="0"/>
+                      <a:ext cx="3943350" cy="333375"/>
+                    </a:xfrm>
+                    <a:prstGeom prst="rect">
+                      <a:avLst/>
+                    </a:prstGeom>
+                  </pic:spPr>
+                </pic:pic>
+              </a:graphicData>
+            </a:graphic>
+          </wp:anchor>
+        </w:drawing>
+      </w:r>
+    </w:p>
+    <w:p>
+      <w:pPr>
+        <w:rPr>
+          <w:b/>
+          <w:bCs/>
+          <w:noProof/>
+          <w:u w:val="single"/>
+        </w:rPr>
+      </w:pPr>
+      <w:r>
+        <w:rPr>
+          <w:b/>
+          <w:bCs/>
+          <w:noProof/>
+          <w:u w:val="single"/>
+        </w:rPr>
+        <w:t xml:space="preserve">                                 </w:t>
+      </w:r>
+    </w:p>
+    <w:p>
+      <w:pPr>
+        <w:rPr>
+          <w:b/>
+          <w:bCs/>
+          <w:noProof/>
+          <w:u w:val="single"/>
+        </w:rPr>
+      </w:pPr>
+      <w:r>
+        <w:rPr>
+          <w:b/>
+          <w:bCs/>
+          <w:noProof/>
+          <w:u w:val="single"/>
+        </w:rPr>
+        <w:t>Step03:</w:t>
+      </w:r>
+      <w:r>
+        <w:rPr>
+          <w:b/>
+          <w:bCs/>
+          <w:noProof/>
+        </w:rPr>
+        <w:t xml:space="preserve"> Imlement it in the actual dao class.</w:t>
+      </w:r>
+      <w:r>
+        <w:rPr>
+          <w:b/>
+          <w:bCs/>
+          <w:noProof/>
+          <w:u w:val="single"/>
+        </w:rPr>
+        <w:t xml:space="preserve"> </w:t>
+      </w:r>
+    </w:p>
+    <w:p>
+      <w:pPr>
+        <w:jc w:val="center"/>
+        <w:rPr>
+          <w:b/>
+          <w:bCs/>
+          <w:noProof/>
+          <w:u w:val="single"/>
+        </w:rPr>
+      </w:pPr>
+      <w:r>
+        <w:rPr>
+          <w:noProof/>
+        </w:rPr>
+        <w:drawing>
+          <wp:inline distT="0" distB="0" distL="0" distR="0" wp14:anchorId="6F11C630" wp14:editId="17ED04BE">
+            <wp:extent cx="2905125" cy="790575"/>
+            <wp:effectExtent l="0" t="0" r="9525" b="9525"/>
+            <wp:docPr id="17" name="Picture 17"/>
+            <wp:cNvGraphicFramePr>
+              <a:graphicFrameLocks xmlns:a="http://schemas.openxmlformats.org/drawingml/2006/main" noChangeAspect="1"/>
+            </wp:cNvGraphicFramePr>
+            <a:graphic xmlns:a="http://schemas.openxmlformats.org/drawingml/2006/main">
+              <a:graphicData uri="http://schemas.openxmlformats.org/drawingml/2006/picture">
+                <pic:pic xmlns:pic="http://schemas.openxmlformats.org/drawingml/2006/picture">
+                  <pic:nvPicPr>
+                    <pic:cNvPr id="1" name=""/>
+                    <pic:cNvPicPr/>
+                  </pic:nvPicPr>
+                  <pic:blipFill>
+                    <a:blip r:embed="rId32"/>
+                    <a:stretch>
+                      <a:fillRect/>
+                    </a:stretch>
+                  </pic:blipFill>
+                  <pic:spPr>
+                    <a:xfrm>
+                      <a:off x="0" y="0"/>
+                      <a:ext cx="2905125" cy="790575"/>
+                    </a:xfrm>
+                    <a:prstGeom prst="rect">
+                      <a:avLst/>
+                    </a:prstGeom>
+                  </pic:spPr>
+                </pic:pic>
+              </a:graphicData>
+            </a:graphic>
+          </wp:inline>
+        </w:drawing>
+      </w:r>
+    </w:p>
+    <w:p>
+      <w:pPr>
+        <w:rPr>
+          <w:b/>
+          <w:bCs/>
+          <w:noProof/>
+          <w:u w:val="single"/>
+        </w:rPr>
+      </w:pPr>
+      <w:r>
+        <w:rPr>
+          <w:b/>
+          <w:bCs/>
+          <w:noProof/>
+          <w:u w:val="single"/>
+        </w:rPr>
+        <w:t>Step04</w:t>
+      </w:r>
+      <w:r>
+        <w:rPr>
+          <w:b/>
+          <w:bCs/>
+          <w:noProof/>
+        </w:rPr>
+        <w:t>:  Add the method to the service.</w:t>
+      </w:r>
+      <w:r>
+        <w:rPr>
+          <w:b/>
+          <w:bCs/>
+          <w:noProof/>
+          <w:u w:val="single"/>
+        </w:rPr>
+        <w:t xml:space="preserve"> </w:t>
+      </w:r>
+    </w:p>
+    <w:p>
+      <w:pPr>
+        <w:jc w:val="center"/>
+        <w:rPr>
+          <w:b/>
+          <w:bCs/>
+          <w:noProof/>
+          <w:u w:val="single"/>
+        </w:rPr>
+      </w:pPr>
+      <w:r>
+        <w:rPr>
+          <w:noProof/>
+        </w:rPr>
+        <w:drawing>
+          <wp:inline distT="0" distB="0" distL="0" distR="0" wp14:anchorId="48D0E8DD" wp14:editId="11824AC4">
+            <wp:extent cx="4448175" cy="723900"/>
+            <wp:effectExtent l="0" t="0" r="9525" b="0"/>
+            <wp:docPr id="18" name="Picture 18"/>
+            <wp:cNvGraphicFramePr>
+              <a:graphicFrameLocks xmlns:a="http://schemas.openxmlformats.org/drawingml/2006/main" noChangeAspect="1"/>
+            </wp:cNvGraphicFramePr>
+            <a:graphic xmlns:a="http://schemas.openxmlformats.org/drawingml/2006/main">
+              <a:graphicData uri="http://schemas.openxmlformats.org/drawingml/2006/picture">
+                <pic:pic xmlns:pic="http://schemas.openxmlformats.org/drawingml/2006/picture">
+                  <pic:nvPicPr>
+                    <pic:cNvPr id="1" name=""/>
+                    <pic:cNvPicPr/>
+                  </pic:nvPicPr>
+                  <pic:blipFill>
+                    <a:blip r:embed="rId33"/>
+                    <a:stretch>
+                      <a:fillRect/>
+                    </a:stretch>
+                  </pic:blipFill>
+                  <pic:spPr>
+                    <a:xfrm>
+                      <a:off x="0" y="0"/>
+                      <a:ext cx="4448175" cy="723900"/>
+                    </a:xfrm>
+                    <a:prstGeom prst="rect">
+                      <a:avLst/>
+                    </a:prstGeom>
+                  </pic:spPr>
+                </pic:pic>
+              </a:graphicData>
+            </a:graphic>
+          </wp:inline>
+        </w:drawing>
+      </w:r>
+    </w:p>
+    <w:p>
+      <w:pPr>
+        <w:rPr>
+          <w:b/>
+          <w:bCs/>
+          <w:noProof/>
+        </w:rPr>
+      </w:pPr>
+      <w:r>
+        <w:rPr>
+          <w:b/>
+          <w:bCs/>
+          <w:noProof/>
+          <w:u w:val="single"/>
+        </w:rPr>
+        <w:t>Step05</w:t>
+      </w:r>
+      <w:r>
+        <w:rPr>
+          <w:b/>
+          <w:bCs/>
+          <w:noProof/>
+        </w:rPr>
+        <w:t>: add the method now to the c</w:t>
+      </w:r>
+      <w:r>
+        <w:rPr>
+          <w:b/>
+          <w:bCs/>
+          <w:noProof/>
+        </w:rPr>
+        <w:t xml:space="preserve">ontroller with the actual annotations. </w:t>
+      </w:r>
+    </w:p>
+    <w:p>
+      <w:pPr>
+        <w:jc w:val="center"/>
+        <w:rPr>
+          <w:b/>
+          <w:bCs/>
+          <w:noProof/>
+          <w:u w:val="single"/>
+        </w:rPr>
+      </w:pPr>
+      <w:r>
+        <w:rPr>
+          <w:noProof/>
+        </w:rPr>
+        <w:drawing>
+          <wp:inline distT="0" distB="0" distL="0" distR="0" wp14:anchorId="12B33398" wp14:editId="7FCF0EBA">
+            <wp:extent cx="2809875" cy="885825"/>
+            <wp:effectExtent l="0" t="0" r="9525" b="9525"/>
+            <wp:docPr id="19" name="Picture 19"/>
+            <wp:cNvGraphicFramePr>
+              <a:graphicFrameLocks xmlns:a="http://schemas.openxmlformats.org/drawingml/2006/main" noChangeAspect="1"/>
+            </wp:cNvGraphicFramePr>
+            <a:graphic xmlns:a="http://schemas.openxmlformats.org/drawingml/2006/main">
+              <a:graphicData uri="http://schemas.openxmlformats.org/drawingml/2006/picture">
+                <pic:pic xmlns:pic="http://schemas.openxmlformats.org/drawingml/2006/picture">
+                  <pic:nvPicPr>
+                    <pic:cNvPr id="1" name=""/>
+                    <pic:cNvPicPr/>
+                  </pic:nvPicPr>
+                  <pic:blipFill>
+                    <a:blip r:embed="rId34"/>
+                    <a:stretch>
+                      <a:fillRect/>
+                    </a:stretch>
+                  </pic:blipFill>
+                  <pic:spPr>
+                    <a:xfrm>
+                      <a:off x="0" y="0"/>
+                      <a:ext cx="2809875" cy="885825"/>
+                    </a:xfrm>
+                    <a:prstGeom prst="rect">
+                      <a:avLst/>
+                    </a:prstGeom>
+                  </pic:spPr>
+                </pic:pic>
+              </a:graphicData>
+            </a:graphic>
+          </wp:inline>
+        </w:drawing>
+      </w:r>
+    </w:p>
+    <w:p>
+      <w:pPr>
+        <w:jc w:val="center"/>
+        <w:rPr>
+          <w:b/>
+          <w:bCs/>
+          <w:noProof/>
+          <w:u w:val="single"/>
+        </w:rPr>
+      </w:pPr>
+    </w:p>
+    <w:p>
+      <w:pPr>
+        <w:rPr>
+          <w:b/>
+          <w:bCs/>
+          <w:noProof/>
+          <w:u w:val="single"/>
+        </w:rPr>
+      </w:pPr>
+      <w:bookmarkStart w:id="5" w:name="_GoBack"/>
+      <w:bookmarkEnd w:id="5"/>
     </w:p>
     <w:sectPr>
       <w:pgSz w:w="12240" w:h="15840"/>
@@ -2830,6 +3804,119 @@
     </w:lvl>
   </w:abstractNum>
   <w:abstractNum w:abstractNumId="2" w15:restartNumberingAfterBreak="0">
+    <w:nsid w:val="21347EC1"/>
+    <w:multiLevelType w:val="hybridMultilevel"/>
+    <w:tmpl w:val="EF0891FA"/>
+    <w:lvl w:ilvl="0" w:tplc="0409000B">
+      <w:start w:val="1"/>
+      <w:numFmt w:val="bullet"/>
+      <w:lvlText w:val=""/>
+      <w:lvlJc w:val="left"/>
+      <w:pPr>
+        <w:ind w:left="1440" w:hanging="360"/>
+      </w:pPr>
+      <w:rPr>
+        <w:rFonts w:ascii="Wingdings" w:hAnsi="Wingdings" w:hint="default"/>
+      </w:rPr>
+    </w:lvl>
+    <w:lvl w:ilvl="1" w:tplc="04090003" w:tentative="1">
+      <w:start w:val="1"/>
+      <w:numFmt w:val="bullet"/>
+      <w:lvlText w:val="o"/>
+      <w:lvlJc w:val="left"/>
+      <w:pPr>
+        <w:ind w:left="2160" w:hanging="360"/>
+      </w:pPr>
+      <w:rPr>
+        <w:rFonts w:ascii="Courier New" w:hAnsi="Courier New" w:cs="Courier New" w:hint="default"/>
+      </w:rPr>
+    </w:lvl>
+    <w:lvl w:ilvl="2" w:tplc="04090005" w:tentative="1">
+      <w:start w:val="1"/>
+      <w:numFmt w:val="bullet"/>
+      <w:lvlText w:val=""/>
+      <w:lvlJc w:val="left"/>
+      <w:pPr>
+        <w:ind w:left="2880" w:hanging="360"/>
+      </w:pPr>
+      <w:rPr>
+        <w:rFonts w:ascii="Wingdings" w:hAnsi="Wingdings" w:hint="default"/>
+      </w:rPr>
+    </w:lvl>
+    <w:lvl w:ilvl="3" w:tplc="04090001" w:tentative="1">
+      <w:start w:val="1"/>
+      <w:numFmt w:val="bullet"/>
+      <w:lvlText w:val=""/>
+      <w:lvlJc w:val="left"/>
+      <w:pPr>
+        <w:ind w:left="3600" w:hanging="360"/>
+      </w:pPr>
+      <w:rPr>
+        <w:rFonts w:ascii="Symbol" w:hAnsi="Symbol" w:hint="default"/>
+      </w:rPr>
+    </w:lvl>
+    <w:lvl w:ilvl="4" w:tplc="04090003" w:tentative="1">
+      <w:start w:val="1"/>
+      <w:numFmt w:val="bullet"/>
+      <w:lvlText w:val="o"/>
+      <w:lvlJc w:val="left"/>
+      <w:pPr>
+        <w:ind w:left="4320" w:hanging="360"/>
+      </w:pPr>
+      <w:rPr>
+        <w:rFonts w:ascii="Courier New" w:hAnsi="Courier New" w:cs="Courier New" w:hint="default"/>
+      </w:rPr>
+    </w:lvl>
+    <w:lvl w:ilvl="5" w:tplc="04090005" w:tentative="1">
+      <w:start w:val="1"/>
+      <w:numFmt w:val="bullet"/>
+      <w:lvlText w:val=""/>
+      <w:lvlJc w:val="left"/>
+      <w:pPr>
+        <w:ind w:left="5040" w:hanging="360"/>
+      </w:pPr>
+      <w:rPr>
+        <w:rFonts w:ascii="Wingdings" w:hAnsi="Wingdings" w:hint="default"/>
+      </w:rPr>
+    </w:lvl>
+    <w:lvl w:ilvl="6" w:tplc="04090001" w:tentative="1">
+      <w:start w:val="1"/>
+      <w:numFmt w:val="bullet"/>
+      <w:lvlText w:val=""/>
+      <w:lvlJc w:val="left"/>
+      <w:pPr>
+        <w:ind w:left="5760" w:hanging="360"/>
+      </w:pPr>
+      <w:rPr>
+        <w:rFonts w:ascii="Symbol" w:hAnsi="Symbol" w:hint="default"/>
+      </w:rPr>
+    </w:lvl>
+    <w:lvl w:ilvl="7" w:tplc="04090003" w:tentative="1">
+      <w:start w:val="1"/>
+      <w:numFmt w:val="bullet"/>
+      <w:lvlText w:val="o"/>
+      <w:lvlJc w:val="left"/>
+      <w:pPr>
+        <w:ind w:left="6480" w:hanging="360"/>
+      </w:pPr>
+      <w:rPr>
+        <w:rFonts w:ascii="Courier New" w:hAnsi="Courier New" w:cs="Courier New" w:hint="default"/>
+      </w:rPr>
+    </w:lvl>
+    <w:lvl w:ilvl="8" w:tplc="04090005" w:tentative="1">
+      <w:start w:val="1"/>
+      <w:numFmt w:val="bullet"/>
+      <w:lvlText w:val=""/>
+      <w:lvlJc w:val="left"/>
+      <w:pPr>
+        <w:ind w:left="7200" w:hanging="360"/>
+      </w:pPr>
+      <w:rPr>
+        <w:rFonts w:ascii="Wingdings" w:hAnsi="Wingdings" w:hint="default"/>
+      </w:rPr>
+    </w:lvl>
+  </w:abstractNum>
+  <w:abstractNum w:abstractNumId="3" w15:restartNumberingAfterBreak="0">
     <w:nsid w:val="43920693"/>
     <w:multiLevelType w:val="hybridMultilevel"/>
     <w:tmpl w:val="3F422D64"/>
@@ -2942,7 +4029,7 @@
       </w:rPr>
     </w:lvl>
   </w:abstractNum>
-  <w:abstractNum w:abstractNumId="3" w15:restartNumberingAfterBreak="0">
+  <w:abstractNum w:abstractNumId="4" w15:restartNumberingAfterBreak="0">
     <w:nsid w:val="607245C5"/>
     <w:multiLevelType w:val="hybridMultilevel"/>
     <w:tmpl w:val="1286E2FA"/>
@@ -3055,7 +4142,7 @@
     </w:lvl>
   </w:abstractNum>
   <w:num w:numId="1">
-    <w:abstractNumId w:val="2"/>
+    <w:abstractNumId w:val="3"/>
   </w:num>
   <w:num w:numId="2">
     <w:abstractNumId w:val="0"/>
@@ -3064,7 +4151,10 @@
     <w:abstractNumId w:val="1"/>
   </w:num>
   <w:num w:numId="4">
-    <w:abstractNumId w:val="3"/>
+    <w:abstractNumId w:val="4"/>
+  </w:num>
+  <w:num w:numId="5">
+    <w:abstractNumId w:val="2"/>
   </w:num>
 </w:numbering>
 </file>

</xml_diff>

<commit_message>
Starting with dependency injections for postgres
</commit_message>
<xml_diff>
--- a/src/main/java/com/freeCodeCamp/SpringBoot.docx
+++ b/src/main/java/com/freeCodeCamp/SpringBoot.docx
@@ -6,13 +6,33 @@
       <w:pPr>
         <w:rPr>
           <w:rFonts w:asciiTheme="minorBidi" w:hAnsiTheme="minorBidi"/>
-        </w:rPr>
-      </w:pPr>
-      <w:r>
-        <w:rPr>
-          <w:rFonts w:asciiTheme="minorBidi" w:hAnsiTheme="minorBidi"/>
-        </w:rPr>
-        <w:t xml:space="preserve"> Spring Boot</w:t>
+          <w:b/>
+          <w:bCs/>
+        </w:rPr>
+      </w:pPr>
+      <w:r>
+        <w:rPr>
+          <w:rFonts w:asciiTheme="minorBidi" w:hAnsiTheme="minorBidi"/>
+          <w:b/>
+          <w:bCs/>
+        </w:rPr>
+        <w:t>##&gt; Spring</w:t>
+      </w:r>
+      <w:r>
+        <w:rPr>
+          <w:rFonts w:asciiTheme="minorBidi" w:hAnsiTheme="minorBidi"/>
+          <w:b/>
+          <w:bCs/>
+        </w:rPr>
+        <w:t xml:space="preserve"> Boot</w:t>
+      </w:r>
+      <w:r>
+        <w:rPr>
+          <w:rFonts w:asciiTheme="minorBidi" w:hAnsiTheme="minorBidi"/>
+          <w:b/>
+          <w:bCs/>
+        </w:rPr>
+        <w:t xml:space="preserve"> &lt;##</w:t>
       </w:r>
     </w:p>
     <w:p/>
@@ -643,7 +663,7 @@
           <v:shape id="_x0000_i1025" type="#_x0000_t75" style="width:410.25pt;height:302.25pt" o:ole="">
             <v:imagedata r:id="rId10" o:title=""/>
           </v:shape>
-          <o:OLEObject Type="Embed" ProgID="Word.Document.12" ShapeID="_x0000_i1025" DrawAspect="Content" ObjectID="_1642857181" r:id="rId11">
+          <o:OLEObject Type="Embed" ProgID="Word.Document.12" ShapeID="_x0000_i1025" DrawAspect="Content" ObjectID="_1642942909" r:id="rId11">
             <o:FieldCodes>\s</o:FieldCodes>
           </o:OLEObject>
         </w:object>
@@ -744,7 +764,7 @@
           <v:shape id="_x0000_i1026" type="#_x0000_t75" style="width:468pt;height:245.25pt" o:ole="">
             <v:imagedata r:id="rId12" o:title=""/>
           </v:shape>
-          <o:OLEObject Type="Embed" ProgID="Word.Document.12" ShapeID="_x0000_i1026" DrawAspect="Content" ObjectID="_1642857182" r:id="rId13">
+          <o:OLEObject Type="Embed" ProgID="Word.Document.12" ShapeID="_x0000_i1026" DrawAspect="Content" ObjectID="_1642942910" r:id="rId13">
             <o:FieldCodes>\s</o:FieldCodes>
           </o:OLEObject>
         </w:object>
@@ -872,7 +892,7 @@
           <v:shape id="_x0000_i1027" type="#_x0000_t75" style="width:468pt;height:233.25pt" o:ole="">
             <v:imagedata r:id="rId14" o:title=""/>
           </v:shape>
-          <o:OLEObject Type="Embed" ProgID="Word.Document.12" ShapeID="_x0000_i1027" DrawAspect="Content" ObjectID="_1642857183" r:id="rId15">
+          <o:OLEObject Type="Embed" ProgID="Word.Document.12" ShapeID="_x0000_i1027" DrawAspect="Content" ObjectID="_1642942911" r:id="rId15">
             <o:FieldCodes>\s</o:FieldCodes>
           </o:OLEObject>
         </w:object>
@@ -955,7 +975,7 @@
           <v:shape id="_x0000_i1028" type="#_x0000_t75" style="width:468pt;height:233.25pt" o:ole="">
             <v:imagedata r:id="rId16" o:title=""/>
           </v:shape>
-          <o:OLEObject Type="Embed" ProgID="Word.Document.12" ShapeID="_x0000_i1028" DrawAspect="Content" ObjectID="_1642857184" r:id="rId17">
+          <o:OLEObject Type="Embed" ProgID="Word.Document.12" ShapeID="_x0000_i1028" DrawAspect="Content" ObjectID="_1642942912" r:id="rId17">
             <o:FieldCodes>\s</o:FieldCodes>
           </o:OLEObject>
         </w:object>
@@ -1084,7 +1104,7 @@
           <v:shape id="_x0000_i1029" type="#_x0000_t75" style="width:468pt;height:233.25pt" o:ole="">
             <v:imagedata r:id="rId18" o:title=""/>
           </v:shape>
-          <o:OLEObject Type="Embed" ProgID="Word.Document.12" ShapeID="_x0000_i1029" DrawAspect="Content" ObjectID="_1642857185" r:id="rId19">
+          <o:OLEObject Type="Embed" ProgID="Word.Document.12" ShapeID="_x0000_i1029" DrawAspect="Content" ObjectID="_1642942913" r:id="rId19">
             <o:FieldCodes>\s</o:FieldCodes>
           </o:OLEObject>
         </w:object>
@@ -2790,7 +2810,27 @@
           <w:bCs/>
           <w:color w:val="C00000"/>
         </w:rPr>
-        <w:t>RequestBody</w:t>
+        <w:t>Re</w:t>
+      </w:r>
+      <w:bookmarkStart w:id="5" w:name="_GoBack"/>
+      <w:r>
+        <w:rPr>
+          <w:rFonts w:asciiTheme="minorBidi" w:hAnsiTheme="minorBidi"/>
+          <w:b/>
+          <w:bCs/>
+          <w:color w:val="C00000"/>
+        </w:rPr>
+        <w:t>que</w:t>
+      </w:r>
+      <w:bookmarkEnd w:id="5"/>
+      <w:r>
+        <w:rPr>
+          <w:rFonts w:asciiTheme="minorBidi" w:hAnsiTheme="minorBidi"/>
+          <w:b/>
+          <w:bCs/>
+          <w:color w:val="C00000"/>
+        </w:rPr>
+        <w:t>stBody</w:t>
       </w:r>
       <w:proofErr w:type="spellEnd"/>
       <w:r>
@@ -2812,6 +2852,7 @@
           <w:rFonts w:asciiTheme="minorBidi" w:hAnsiTheme="minorBidi"/>
           <w:b/>
           <w:bCs/>
+          <w:noProof/>
           <w:color w:val="C00000"/>
         </w:rPr>
         <w:drawing>
@@ -2877,6 +2918,7 @@
           <w:rFonts w:asciiTheme="minorBidi" w:hAnsiTheme="minorBidi"/>
           <w:b/>
           <w:bCs/>
+          <w:noProof/>
           <w:color w:val="C00000"/>
         </w:rPr>
         <w:drawing>
@@ -3597,15 +3639,218 @@
         <w:lastRenderedPageBreak/>
         <w:t xml:space="preserve">@ </w:t>
       </w:r>
-    </w:p>
-    <w:p>
-      <w:pPr>
-        <w:rPr>
-          <w:noProof/>
-        </w:rPr>
-      </w:pPr>
-      <w:bookmarkStart w:id="5" w:name="_GoBack"/>
-      <w:bookmarkEnd w:id="5"/>
+      <w:r>
+        <w:rPr>
+          <w:noProof/>
+        </w:rPr>
+        <w:t>1:02:28</w:t>
+      </w:r>
+    </w:p>
+    <w:p>
+      <w:pPr>
+        <w:rPr>
+          <w:noProof/>
+          <w:sz w:val="24"/>
+          <w:szCs w:val="24"/>
+        </w:rPr>
+      </w:pPr>
+      <w:r>
+        <w:rPr>
+          <w:b/>
+          <w:bCs/>
+          <w:noProof/>
+          <w:sz w:val="24"/>
+          <w:szCs w:val="24"/>
+        </w:rPr>
+        <w:t>How to work with dependency injections ?</w:t>
+      </w:r>
+      <w:r>
+        <w:rPr>
+          <w:noProof/>
+          <w:sz w:val="24"/>
+          <w:szCs w:val="24"/>
+        </w:rPr>
+        <w:t xml:space="preserve"> </w:t>
+      </w:r>
+    </w:p>
+    <w:p>
+      <w:pPr>
+        <w:ind w:firstLine="720"/>
+        <w:rPr>
+          <w:noProof/>
+          <w:sz w:val="24"/>
+          <w:szCs w:val="24"/>
+        </w:rPr>
+      </w:pPr>
+      <w:r>
+        <w:rPr>
+          <w:noProof/>
+          <w:sz w:val="24"/>
+          <w:szCs w:val="24"/>
+        </w:rPr>
+        <w:t xml:space="preserve">For examle, we want to connect to different database without changing pretty much in the code apart of one line of code. </w:t>
+      </w:r>
+    </w:p>
+    <w:p>
+      <w:pPr>
+        <w:ind w:firstLine="720"/>
+        <w:rPr>
+          <w:noProof/>
+          <w:sz w:val="24"/>
+          <w:szCs w:val="24"/>
+        </w:rPr>
+      </w:pPr>
+    </w:p>
+    <w:p>
+      <w:pPr>
+        <w:ind w:firstLine="720"/>
+        <w:rPr>
+          <w:noProof/>
+          <w:sz w:val="24"/>
+          <w:szCs w:val="24"/>
+        </w:rPr>
+      </w:pPr>
+      <w:r>
+        <w:rPr>
+          <w:noProof/>
+          <w:sz w:val="24"/>
+          <w:szCs w:val="24"/>
+        </w:rPr>
+        <w:t>In Dao, we will create another class</w:t>
+      </w:r>
+      <w:r>
+        <w:rPr>
+          <w:noProof/>
+          <w:sz w:val="24"/>
+          <w:szCs w:val="24"/>
+        </w:rPr>
+        <w:t xml:space="preserve"> called PersonDAS that implements all the interface methods. Then annotate this calss with @Repositry(“postgres”). Now, in service class change the qualifier to “postgress”. </w:t>
+      </w:r>
+    </w:p>
+    <w:p>
+      <w:pPr>
+        <w:ind w:firstLine="720"/>
+        <w:rPr>
+          <w:noProof/>
+          <w:sz w:val="24"/>
+          <w:szCs w:val="24"/>
+        </w:rPr>
+      </w:pPr>
+    </w:p>
+    <w:p>
+      <w:pPr>
+        <w:ind w:firstLine="720"/>
+        <w:rPr>
+          <w:noProof/>
+          <w:sz w:val="24"/>
+          <w:szCs w:val="24"/>
+        </w:rPr>
+      </w:pPr>
+      <w:r>
+        <w:rPr>
+          <w:noProof/>
+        </w:rPr>
+        <w:drawing>
+          <wp:inline distT="0" distB="0" distL="0" distR="0" wp14:anchorId="79F08D4D" wp14:editId="1C69AAE7">
+            <wp:extent cx="3990975" cy="1323975"/>
+            <wp:effectExtent l="0" t="0" r="9525" b="9525"/>
+            <wp:docPr id="20" name="Picture 20"/>
+            <wp:cNvGraphicFramePr>
+              <a:graphicFrameLocks xmlns:a="http://schemas.openxmlformats.org/drawingml/2006/main" noChangeAspect="1"/>
+            </wp:cNvGraphicFramePr>
+            <a:graphic xmlns:a="http://schemas.openxmlformats.org/drawingml/2006/main">
+              <a:graphicData uri="http://schemas.openxmlformats.org/drawingml/2006/picture">
+                <pic:pic xmlns:pic="http://schemas.openxmlformats.org/drawingml/2006/picture">
+                  <pic:nvPicPr>
+                    <pic:cNvPr id="1" name=""/>
+                    <pic:cNvPicPr/>
+                  </pic:nvPicPr>
+                  <pic:blipFill>
+                    <a:blip r:embed="rId35"/>
+                    <a:stretch>
+                      <a:fillRect/>
+                    </a:stretch>
+                  </pic:blipFill>
+                  <pic:spPr>
+                    <a:xfrm>
+                      <a:off x="0" y="0"/>
+                      <a:ext cx="3990975" cy="1323975"/>
+                    </a:xfrm>
+                    <a:prstGeom prst="rect">
+                      <a:avLst/>
+                    </a:prstGeom>
+                  </pic:spPr>
+                </pic:pic>
+              </a:graphicData>
+            </a:graphic>
+          </wp:inline>
+        </w:drawing>
+      </w:r>
+    </w:p>
+    <w:p>
+      <w:pPr>
+        <w:ind w:firstLine="720"/>
+        <w:rPr>
+          <w:noProof/>
+          <w:sz w:val="24"/>
+          <w:szCs w:val="24"/>
+        </w:rPr>
+      </w:pPr>
+      <w:r>
+        <w:rPr>
+          <w:noProof/>
+        </w:rPr>
+        <w:drawing>
+          <wp:inline distT="0" distB="0" distL="0" distR="0" wp14:anchorId="79BBFF0C" wp14:editId="6A0E2FB0">
+            <wp:extent cx="5943600" cy="1490980"/>
+            <wp:effectExtent l="0" t="0" r="0" b="0"/>
+            <wp:docPr id="14" name="Picture 14"/>
+            <wp:cNvGraphicFramePr>
+              <a:graphicFrameLocks xmlns:a="http://schemas.openxmlformats.org/drawingml/2006/main" noChangeAspect="1"/>
+            </wp:cNvGraphicFramePr>
+            <a:graphic xmlns:a="http://schemas.openxmlformats.org/drawingml/2006/main">
+              <a:graphicData uri="http://schemas.openxmlformats.org/drawingml/2006/picture">
+                <pic:pic xmlns:pic="http://schemas.openxmlformats.org/drawingml/2006/picture">
+                  <pic:nvPicPr>
+                    <pic:cNvPr id="1" name=""/>
+                    <pic:cNvPicPr/>
+                  </pic:nvPicPr>
+                  <pic:blipFill>
+                    <a:blip r:embed="rId36"/>
+                    <a:stretch>
+                      <a:fillRect/>
+                    </a:stretch>
+                  </pic:blipFill>
+                  <pic:spPr>
+                    <a:xfrm>
+                      <a:off x="0" y="0"/>
+                      <a:ext cx="5943600" cy="1490980"/>
+                    </a:xfrm>
+                    <a:prstGeom prst="rect">
+                      <a:avLst/>
+                    </a:prstGeom>
+                  </pic:spPr>
+                </pic:pic>
+              </a:graphicData>
+            </a:graphic>
+          </wp:inline>
+        </w:drawing>
+      </w:r>
+      <w:r>
+        <w:rPr>
+          <w:noProof/>
+          <w:sz w:val="24"/>
+          <w:szCs w:val="24"/>
+        </w:rPr>
+        <w:t xml:space="preserve"> </w:t>
+      </w:r>
+    </w:p>
+    <w:p>
+      <w:pPr>
+        <w:rPr>
+          <w:noProof/>
+        </w:rPr>
+      </w:pPr>
     </w:p>
     <w:sectPr>
       <w:pgSz w:w="12240" w:h="15840"/>

</xml_diff>